<commit_message>
full commit after Florida
</commit_message>
<xml_diff>
--- a/Music and Memory/Writing/WriteUp-ISC.docx
+++ b/Music and Memory/Writing/WriteUp-ISC.docx
@@ -35,7 +35,77 @@
           <w:sz w:val="24"/>
           <w:szCs w:val="24"/>
         </w:rPr>
-        <w:t>Understanding how different individuals experience the world is a fundamentally difficult process. One method for probing the similarities between how different brains operate is through neuroimaging and an</w:t>
+        <w:t xml:space="preserve">Understanding how </w:t>
+      </w:r>
+      <w:r>
+        <w:rPr>
+          <w:sz w:val="24"/>
+          <w:szCs w:val="24"/>
+        </w:rPr>
+        <w:t>an</w:t>
+      </w:r>
+      <w:r>
+        <w:rPr>
+          <w:sz w:val="24"/>
+          <w:szCs w:val="24"/>
+        </w:rPr>
+        <w:t xml:space="preserve"> individual experience</w:t>
+      </w:r>
+      <w:r>
+        <w:rPr>
+          <w:sz w:val="24"/>
+          <w:szCs w:val="24"/>
+        </w:rPr>
+        <w:t>s</w:t>
+      </w:r>
+      <w:r>
+        <w:rPr>
+          <w:sz w:val="24"/>
+          <w:szCs w:val="24"/>
+        </w:rPr>
+        <w:t xml:space="preserve"> the world is a f</w:t>
+      </w:r>
+      <w:r>
+        <w:rPr>
+          <w:sz w:val="24"/>
+          <w:szCs w:val="24"/>
+        </w:rPr>
+        <w:t xml:space="preserve">undamentally difficult process. One approach to begin characterizing an individual’s experience is to quantify </w:t>
+      </w:r>
+      <w:r>
+        <w:rPr>
+          <w:sz w:val="24"/>
+          <w:szCs w:val="24"/>
+        </w:rPr>
+        <w:t>how similar or different it is to the experience of others in the same context</w:t>
+      </w:r>
+      <w:r>
+        <w:rPr>
+          <w:sz w:val="24"/>
+          <w:szCs w:val="24"/>
+        </w:rPr>
+        <w:t>. To probe</w:t>
+      </w:r>
+      <w:r>
+        <w:rPr>
+          <w:sz w:val="24"/>
+          <w:szCs w:val="24"/>
+        </w:rPr>
+        <w:t xml:space="preserve"> the similariti</w:t>
+      </w:r>
+      <w:r>
+        <w:rPr>
+          <w:sz w:val="24"/>
+          <w:szCs w:val="24"/>
+        </w:rPr>
+        <w:t>es between how different brains process the same stimuli we can use</w:t>
+      </w:r>
+      <w:r>
+        <w:rPr>
+          <w:sz w:val="24"/>
+          <w:szCs w:val="24"/>
+        </w:rPr>
+        <w:t xml:space="preserve"> neuroimaging and an</w:t>
       </w:r>
       <w:r>
         <w:rPr>
@@ -84,35 +154,91 @@
           <w:sz w:val="24"/>
           <w:szCs w:val="24"/>
         </w:rPr>
-        <w:t>vity over time between subjects and</w:t>
-      </w:r>
-      <w:r>
-        <w:rPr>
-          <w:sz w:val="24"/>
-          <w:szCs w:val="24"/>
-        </w:rPr>
-        <w:t xml:space="preserve"> can be driven by a number </w:t>
-      </w:r>
-      <w:r>
-        <w:rPr>
-          <w:sz w:val="24"/>
-          <w:szCs w:val="24"/>
-        </w:rPr>
-        <w:t xml:space="preserve">of </w:t>
-      </w:r>
-      <w:r>
-        <w:rPr>
-          <w:sz w:val="24"/>
-          <w:szCs w:val="24"/>
-        </w:rPr>
-        <w:t xml:space="preserve">stimuli. </w:t>
-      </w:r>
-      <w:r>
-        <w:rPr>
-          <w:sz w:val="24"/>
-          <w:szCs w:val="24"/>
-        </w:rPr>
-        <w:t>One of the strengths of an ISS analysis is that naturalistic stimuli</w:t>
+        <w:t>vity over time between subjects</w:t>
+      </w:r>
+      <w:r>
+        <w:rPr>
+          <w:sz w:val="24"/>
+          <w:szCs w:val="24"/>
+        </w:rPr>
+        <w:t xml:space="preserve"> and quantifies</w:t>
+      </w:r>
+      <w:r>
+        <w:rPr>
+          <w:sz w:val="24"/>
+          <w:szCs w:val="24"/>
+        </w:rPr>
+        <w:t xml:space="preserve"> the similarity in brain activation between individ</w:t>
+      </w:r>
+      <w:r>
+        <w:rPr>
+          <w:sz w:val="24"/>
+          <w:szCs w:val="24"/>
+        </w:rPr>
+        <w:t>uals exposed to the same stimulus</w:t>
+      </w:r>
+      <w:r>
+        <w:rPr>
+          <w:sz w:val="24"/>
+          <w:szCs w:val="24"/>
+        </w:rPr>
+        <w:t>.</w:t>
+      </w:r>
+      <w:r>
+        <w:rPr>
+          <w:sz w:val="24"/>
+          <w:szCs w:val="24"/>
+        </w:rPr>
+        <w:t xml:space="preserve"> This</w:t>
+      </w:r>
+      <w:r>
+        <w:rPr>
+          <w:sz w:val="24"/>
+          <w:szCs w:val="24"/>
+        </w:rPr>
+        <w:t xml:space="preserve"> similarity in brain activation can be interpreted as a proxy for shared experience ().</w:t>
+      </w:r>
+      <w:r>
+        <w:rPr>
+          <w:sz w:val="24"/>
+          <w:szCs w:val="24"/>
+        </w:rPr>
+        <w:t xml:space="preserve"> </w:t>
+      </w:r>
+      <w:r>
+        <w:rPr>
+          <w:sz w:val="24"/>
+          <w:szCs w:val="24"/>
+        </w:rPr>
+        <w:t xml:space="preserve">One of the strengths of an ISS analysis is </w:t>
+      </w:r>
+      <w:r>
+        <w:rPr>
+          <w:sz w:val="24"/>
+          <w:szCs w:val="24"/>
+        </w:rPr>
+        <w:t xml:space="preserve">its reliance on stimuli that unfold over </w:t>
+      </w:r>
+      <w:r>
+        <w:rPr>
+          <w:sz w:val="24"/>
+          <w:szCs w:val="24"/>
+        </w:rPr>
+        <w:t>time</w:t>
+      </w:r>
+      <w:r>
+        <w:rPr>
+          <w:sz w:val="24"/>
+          <w:szCs w:val="24"/>
+        </w:rPr>
+        <w:t>. Therefore, n</w:t>
+      </w:r>
+      <w:r>
+        <w:rPr>
+          <w:sz w:val="24"/>
+          <w:szCs w:val="24"/>
+        </w:rPr>
+        <w:t>aturalistic stimuli</w:t>
       </w:r>
       <w:r>
         <w:rPr>
@@ -133,6 +259,13 @@
           <w:sz w:val="24"/>
           <w:szCs w:val="24"/>
         </w:rPr>
+        <w:t xml:space="preserve"> or music</w:t>
+      </w:r>
+      <w:r>
+        <w:rPr>
+          <w:sz w:val="24"/>
+          <w:szCs w:val="24"/>
+        </w:rPr>
         <w:t>,</w:t>
       </w:r>
       <w:r>
@@ -140,28 +273,49 @@
           <w:sz w:val="24"/>
           <w:szCs w:val="24"/>
         </w:rPr>
-        <w:t xml:space="preserve"> are </w:t>
-      </w:r>
-      <w:r>
-        <w:rPr>
-          <w:sz w:val="24"/>
-          <w:szCs w:val="24"/>
-        </w:rPr>
-        <w:t xml:space="preserve">often </w:t>
-      </w:r>
-      <w:r>
-        <w:rPr>
-          <w:sz w:val="24"/>
-          <w:szCs w:val="24"/>
-        </w:rPr>
-        <w:t>used</w:t>
-      </w:r>
-      <w:r>
-        <w:rPr>
-          <w:sz w:val="24"/>
-          <w:szCs w:val="24"/>
-        </w:rPr>
-        <w:t xml:space="preserve">. These naturalistic stimuli create an experience inside the lab that more closely resembles the outside world than other highly controlled experiments increasing the ecological validity of the results. </w:t>
+        <w:t xml:space="preserve"> </w:t>
+      </w:r>
+      <w:r>
+        <w:rPr>
+          <w:sz w:val="24"/>
+          <w:szCs w:val="24"/>
+        </w:rPr>
+        <w:t>are ideally suited to an ISS analysis</w:t>
+      </w:r>
+      <w:r>
+        <w:rPr>
+          <w:sz w:val="24"/>
+          <w:szCs w:val="24"/>
+        </w:rPr>
+        <w:t xml:space="preserve"> and they increase</w:t>
+      </w:r>
+      <w:r>
+        <w:rPr>
+          <w:sz w:val="24"/>
+          <w:szCs w:val="24"/>
+        </w:rPr>
+        <w:t xml:space="preserve"> the ecolog</w:t>
+      </w:r>
+      <w:r>
+        <w:rPr>
+          <w:sz w:val="24"/>
+          <w:szCs w:val="24"/>
+        </w:rPr>
+        <w:t xml:space="preserve">ical validity of the results by creating </w:t>
+      </w:r>
+      <w:r>
+        <w:rPr>
+          <w:sz w:val="24"/>
+          <w:szCs w:val="24"/>
+        </w:rPr>
+        <w:t>an experience inside the lab that more closely resembles the outside world than o</w:t>
+      </w:r>
+      <w:r>
+        <w:rPr>
+          <w:sz w:val="24"/>
+          <w:szCs w:val="24"/>
+        </w:rPr>
+        <w:t>ther traditional experimental paradigms.</w:t>
       </w:r>
     </w:p>
     <w:p>
@@ -178,14 +332,140 @@
           <w:sz w:val="24"/>
           <w:szCs w:val="24"/>
         </w:rPr>
-        <w:t xml:space="preserve">Studies using audio and visual clips from movies </w:t>
-      </w:r>
-      <w:r>
-        <w:rPr>
-          <w:sz w:val="24"/>
-          <w:szCs w:val="24"/>
-        </w:rPr>
-        <w:t xml:space="preserve">posit that </w:t>
+        <w:t>Previous</w:t>
+      </w:r>
+      <w:r>
+        <w:rPr>
+          <w:sz w:val="24"/>
+          <w:szCs w:val="24"/>
+        </w:rPr>
+        <w:t xml:space="preserve"> experiments</w:t>
+      </w:r>
+      <w:r>
+        <w:rPr>
+          <w:sz w:val="24"/>
+          <w:szCs w:val="24"/>
+        </w:rPr>
+        <w:t xml:space="preserve"> have used a variety of stimuli to induce ISS such as movies, audio stories, and music. Using movies and stories, the</w:t>
+      </w:r>
+      <w:r>
+        <w:rPr>
+          <w:sz w:val="24"/>
+          <w:szCs w:val="24"/>
+        </w:rPr>
+        <w:t xml:space="preserve"> researchers</w:t>
+      </w:r>
+      <w:r>
+        <w:rPr>
+          <w:sz w:val="24"/>
+          <w:szCs w:val="24"/>
+        </w:rPr>
+        <w:t xml:space="preserve"> </w:t>
+      </w:r>
+      <w:r>
+        <w:rPr>
+          <w:sz w:val="24"/>
+          <w:szCs w:val="24"/>
+        </w:rPr>
+        <w:t>hypothesized</w:t>
+      </w:r>
+      <w:r>
+        <w:rPr>
+          <w:sz w:val="24"/>
+          <w:szCs w:val="24"/>
+        </w:rPr>
+        <w:t xml:space="preserve"> </w:t>
+      </w:r>
+      <w:r>
+        <w:rPr>
+          <w:sz w:val="24"/>
+          <w:szCs w:val="24"/>
+        </w:rPr>
+        <w:t>that</w:t>
+      </w:r>
+      <w:r>
+        <w:rPr>
+          <w:sz w:val="24"/>
+          <w:szCs w:val="24"/>
+        </w:rPr>
+        <w:t xml:space="preserve"> the</w:t>
+      </w:r>
+      <w:r>
+        <w:rPr>
+          <w:sz w:val="24"/>
+          <w:szCs w:val="24"/>
+        </w:rPr>
+        <w:t xml:space="preserve"> strong ISS</w:t>
+      </w:r>
+      <w:r>
+        <w:rPr>
+          <w:sz w:val="24"/>
+          <w:szCs w:val="24"/>
+        </w:rPr>
+        <w:t xml:space="preserve"> was</w:t>
+      </w:r>
+      <w:r>
+        <w:rPr>
+          <w:sz w:val="24"/>
+          <w:szCs w:val="24"/>
+        </w:rPr>
+        <w:t xml:space="preserve"> driven by participant</w:t>
+      </w:r>
+      <w:r>
+        <w:rPr>
+          <w:sz w:val="24"/>
+          <w:szCs w:val="24"/>
+        </w:rPr>
+        <w:t xml:space="preserve">s’ engagement </w:t>
+      </w:r>
+      <w:r>
+        <w:rPr>
+          <w:sz w:val="24"/>
+          <w:szCs w:val="24"/>
+        </w:rPr>
+        <w:t>with the stimulus and that</w:t>
+      </w:r>
+      <w:r>
+        <w:rPr>
+          <w:sz w:val="24"/>
+          <w:szCs w:val="24"/>
+        </w:rPr>
+        <w:t xml:space="preserve"> this engagement </w:t>
+      </w:r>
+      <w:r>
+        <w:rPr>
+          <w:sz w:val="24"/>
+          <w:szCs w:val="24"/>
+        </w:rPr>
+        <w:t>was</w:t>
+      </w:r>
+      <w:r>
+        <w:rPr>
+          <w:sz w:val="24"/>
+          <w:szCs w:val="24"/>
+        </w:rPr>
+        <w:t xml:space="preserve"> largely driven by</w:t>
+      </w:r>
+      <w:r>
+        <w:rPr>
+          <w:sz w:val="24"/>
+          <w:szCs w:val="24"/>
+        </w:rPr>
+        <w:t xml:space="preserve"> how interesting participants </w:t>
+      </w:r>
+      <w:r>
+        <w:rPr>
+          <w:sz w:val="24"/>
+          <w:szCs w:val="24"/>
+        </w:rPr>
+        <w:t>found</w:t>
+      </w:r>
+      <w:r>
+        <w:rPr>
+          <w:sz w:val="24"/>
+          <w:szCs w:val="24"/>
+        </w:rPr>
+        <w:t xml:space="preserve"> </w:t>
       </w:r>
       <w:r>
         <w:rPr>
@@ -199,72 +479,71 @@
           <w:sz w:val="24"/>
           <w:szCs w:val="24"/>
         </w:rPr>
-        <w:t>strong inter-</w:t>
-      </w:r>
-      <w:r>
-        <w:rPr>
-          <w:sz w:val="24"/>
-          <w:szCs w:val="24"/>
-        </w:rPr>
-        <w:t>subject synchronization is driven by the level of engagement a participant experiences</w:t>
-      </w:r>
-      <w:r>
-        <w:rPr>
-          <w:sz w:val="24"/>
-          <w:szCs w:val="24"/>
-        </w:rPr>
-        <w:t xml:space="preserve"> with the </w:t>
-      </w:r>
-      <w:r>
-        <w:rPr>
-          <w:sz w:val="24"/>
-          <w:szCs w:val="24"/>
-        </w:rPr>
-        <w:t xml:space="preserve">plot line </w:t>
-      </w:r>
-      <w:r>
-        <w:rPr>
-          <w:sz w:val="24"/>
-          <w:szCs w:val="24"/>
-        </w:rPr>
-        <w:t xml:space="preserve">in the stimulus </w:t>
-      </w:r>
-      <w:r>
-        <w:rPr>
-          <w:sz w:val="24"/>
-          <w:szCs w:val="24"/>
-        </w:rPr>
-        <w:t>(</w:t>
-      </w:r>
-      <w:proofErr w:type="spellStart"/>
-      <w:r>
-        <w:rPr>
-          <w:sz w:val="24"/>
-          <w:szCs w:val="24"/>
-        </w:rPr>
-        <w:t>Naci</w:t>
-      </w:r>
-      <w:proofErr w:type="spellEnd"/>
-      <w:r>
-        <w:rPr>
-          <w:sz w:val="24"/>
-          <w:szCs w:val="24"/>
-        </w:rPr>
-        <w:t>, 2017</w:t>
-      </w:r>
-      <w:r>
-        <w:rPr>
-          <w:sz w:val="24"/>
-          <w:szCs w:val="24"/>
-        </w:rPr>
-        <w:t>, Campbell 2015</w:t>
-      </w:r>
-      <w:r>
-        <w:rPr>
-          <w:sz w:val="24"/>
-          <w:szCs w:val="24"/>
-        </w:rPr>
-        <w:t xml:space="preserve">). </w:t>
+        <w:t xml:space="preserve">plot </w:t>
+      </w:r>
+      <w:r>
+        <w:rPr>
+          <w:sz w:val="24"/>
+          <w:szCs w:val="24"/>
+        </w:rPr>
+        <w:t>of the movie</w:t>
+      </w:r>
+      <w:r>
+        <w:rPr>
+          <w:sz w:val="24"/>
+          <w:szCs w:val="24"/>
+        </w:rPr>
+        <w:t xml:space="preserve"> or story</w:t>
+      </w:r>
+      <w:r>
+        <w:rPr>
+          <w:sz w:val="24"/>
+          <w:szCs w:val="24"/>
+        </w:rPr>
+        <w:t xml:space="preserve"> </w:t>
+      </w:r>
+      <w:r>
+        <w:rPr>
+          <w:sz w:val="24"/>
+          <w:szCs w:val="24"/>
+        </w:rPr>
+        <w:fldChar w:fldCharType="begin" w:fldLock="1"/>
+      </w:r>
+      <w:r>
+        <w:rPr>
+          <w:sz w:val="24"/>
+          <w:szCs w:val="24"/>
+        </w:rPr>
+        <w:instrText>ADDIN CSL_CITATION {"citationItems":[{"id":"ITEM-1","itemData":{"DOI":"10.1016/j.neuroimage.2015.11.059","ISBN":"1053-8119","ISSN":"10959572","PMID":"26679327","abstract":"Decoding the contents of consciousness from brain activity is one of the most challenging frontiers of cognitive neuroscience. The ability to interpret mental content without recourse to behavior is most relevant for understanding patients who may be demonstrably conscious, but entirely unable to speak or move willfully in any way, precluding any systematic investigation of their conscious experience. The lack of consistent behavioral responsivity engenders unique challenges to decoding any conscious experiences these patients may have solely based on their brain activity. For this reason, paradigms that have been successful in healthy individuals cannot serve to interpret conscious mental states in this patient group. Until recently, patient studies have used structured instructions to elicit willful modulation of brain activity according to command, in order to decode the presence of willful brain-based responses in this patient group. In recent work, we have used naturalistic paradigms, such as watching a movie or listening to an audio-story, to demonstrate that a common neural code supports conscious experiences in different individuals. Moreover, we have demonstrated that this code can be used to interpret the conscious experiences of a patient who had remained non-responsive for several years. This approach is easy to administer, brief, and does not require compliance with task instructions. Rather, it engages attention naturally through meaningful stimuli that are similar to the real-world sensory information in a patient's environment. Therefore, it may be particularly suited to probing consciousness and revealing residual brain function in highly impaired, acute, patients in a comatose state, thus helping to improve diagnostication and prognostication for this vulnerable patient group from the critical early stages of severe brain-injury.","author":[{"dropping-particle":"","family":"Naci","given":"Lorina","non-dropping-particle":"","parse-names":false,"suffix":""},{"dropping-particle":"","family":"Sinai","given":"Leah","non-dropping-particle":"","parse-names":false,"suffix":""},{"dropping-particle":"","family":"Owen","given":"Adrian M","non-dropping-particle":"","parse-names":false,"suffix":""}],"container-title":"NeuroImage","id":"ITEM-1","issued":{"date-parts":[["2017"]]},"page":"304-313","publisher":"Elsevier Inc.","title":"Detecting and interpreting conscious experiences in behaviorally non-responsive patients","type":"article-journal","volume":"145"},"uris":["http://www.mendeley.com/documents/?uuid=44a4c62e-086a-4776-a680-95daf60f7bd2"]},{"id":"ITEM-2","itemData":{"DOI":"10.1016/j.neurobiolaging.2015.07.028","ISSN":"15581497","PMID":"26359527","abstract":"Much is known about how age affects the brain during tightly controlled, though largely contrived, experiments, but do these effects extrapolate to everyday life? Naturalistic stimuli, such as movies, closely mimic the real world and provide a window onto the brain's ability to respond in a timely and measured fashion to complex, everyday events. Young adults respond to these stimuli in a highly synchronized fashion, but it remains to be seen how age affects neural responsiveness during naturalistic viewing. To this end, we scanned a large (N = 218), population-based sample from the Cambridge Centre for Ageing and Neuroscience (Cam-CAN) during movie-watching. Intersubject synchronization declined with age, such that older adults' response to the movie was more idiosyncratic. This decreased synchrony related to cognitive measures sensitive to attentional control. Our findings suggest that neural responsivity changes with age, which likely has important implications for real-world event comprehension and memory.","author":[{"dropping-particle":"","family":"Campbell","given":"Karen L.","non-dropping-particle":"","parse-names":false,"suffix":""},{"dropping-particle":"","family":"Shafto","given":"Meredith A.","non-dropping-particle":"","parse-names":false,"suffix":""},{"dropping-particle":"","family":"Wright","given":"Paul","non-dropping-particle":"","parse-names":false,"suffix":""},{"dropping-particle":"","family":"Tsvetanov","given":"Kamen A.","non-dropping-particle":"","parse-names":false,"suffix":""},{"dropping-particle":"","family":"Geerligs","given":"Linda","non-dropping-particle":"","parse-names":false,"suffix":""},{"dropping-particle":"","family":"Cusack","given":"Rhodri","non-dropping-particle":"","parse-names":false,"suffix":""},{"dropping-particle":"","family":"Tyler","given":"Lorraine K.","non-dropping-particle":"","parse-names":false,"suffix":""},{"dropping-particle":"","family":"Brayne","given":"Carol","non-dropping-particle":"","parse-names":false,"suffix":""},{"dropping-particle":"","family":"Bullmore","given":"Ed","non-dropping-particle":"","parse-names":false,"suffix":""},{"dropping-particle":"","family":"Calder","given":"Andrew","non-dropping-particle":"","parse-names":false,"suffix":""},{"dropping-particle":"","family":"Dalgleish","given":"Tim","non-dropping-particle":"","parse-names":false,"suffix":""},{"dropping-particle":"","family":"Duncan","given":"John","non-dropping-particle":"","parse-names":false,"suffix":""},{"dropping-particle":"","family":"Henson","given":"Rik","non-dropping-particle":"","parse-names":false,"suffix":""},{"dropping-particle":"","family":"Matthews","given":"Fiona","non-dropping-particle":"","parse-names":false,"suffix":""},{"dropping-particle":"","family":"Marslen-Wilson","given":"William","non-dropping-particle":"","parse-names":false,"suffix":""},{"dropping-particle":"","family":"Rowe","given":"James","non-dropping-particle":"","parse-names":false,"suffix":""},{"dropping-particle":"","family":"Cheung","given":"Teresa","non-dropping-particle":"","parse-names":false,"suffix":""},{"dropping-particle":"","family":"Davis","given":"Simon","non-dropping-particle":"","parse-names":false,"suffix":""},{"dropping-particle":"","family":"Kievit","given":"Rogier","non-dropping-particle":"","parse-names":false,"suffix":""},{"dropping-particle":"","family":"McCarrey","given":"Anna","non-dropping-particle":"","parse-names":false,"suffix":""},{"dropping-particle":"","family":"Price","given":"Darren","non-dropping-particle":"","parse-names":false,"suffix":""},{"dropping-particle":"","family":"Taylor","given":"Jason","non-dropping-particle":"","parse-names":false,"suffix":""},{"dropping-particle":"","family":"Williams","given":"Nitin","non-dropping-particle":"","parse-names":false,"suffix":""},{"dropping-particle":"","family":"Bates","given":"Lauren","non-dropping-particle":"","parse-names":false,"suffix":""},{"dropping-particle":"","family":"Emery","given":"Tina","non-dropping-particle":"","parse-names":false,"suffix":""},{"dropping-particle":"","family":"Erzinçlioglu","given":"Sharon","non-dropping-particle":"","parse-names":false,"suffix":""},{"dropping-particle":"","family":"Gadie","given":"Andrew","non-dropping-particle":"","parse-names":false,"suffix":""},{"dropping-particle":"","family":"Gerbase","given":"Sofia","non-dropping-particle":"","parse-names":false,"suffix":""},{"dropping-particle":"","family":"Georgieva","given":"Stanimira","non-dropping-particle":"","parse-names":false,"suffix":""},{"dropping-particle":"","family":"Hanley","given":"Claire","non-dropping-particle":"","parse-names":false,"suffix":""},{"dropping-particle":"","family":"Parkin","given":"Beth","non-dropping-particle":"","parse-names":false,"suffix":""},{"dropping-particle":"","family":"Troy","given":"David","non-dropping-particle":"","parse-names":false,"suffix":""},{"dropping-particle":"","family":"Allen","given":"Jodie","non-dropping-particle":"","parse-names":false,"suffix":""},{"dropping-particle":"","family":"Amery","given":"Gillian","non-dropping-particle":"","parse-names":false,"suffix":""},{"dropping-particle":"","family":"Amunts","given":"Liana","non-dropping-particle":"","parse-names":false,"suffix":""},{"dropping-particle":"","family":"Barcroft","given":"Anne","non-dropping-particle":"","parse-names":false,"suffix":""},{"dropping-particle":"","family":"Castle","given":"Amanda","non-dropping-particle":"","parse-names":false,"suffix":""},{"dropping-particle":"","family":"Dias","given":"Cheryl","non-dropping-particle":"","parse-names":false,"suffix":""},{"dropping-particle":"","family":"Dowrick","given":"Jonathan","non-dropping-particle":"","parse-names":false,"suffix":""},{"dropping-particle":"","family":"Fair","given":"Melissa","non-dropping-particle":"","parse-names":false,"suffix":""},{"dropping-particle":"","family":"Fisher","given":"Hayley","non-dropping-particle":"","parse-names":false,"suffix":""},{"dropping-particle":"","family":"Goulding","given":"Anna","non-dropping-particle":"","parse-names":false,"suffix":""},{"dropping-particle":"","family":"Grewal","given":"Adarsh","non-dropping-particle":"","parse-names":false,"suffix":""},{"dropping-particle":"","family":"Hale","given":"Geoff","non-dropping-particle":"","parse-names":false,"suffix":""},{"dropping-particle":"","family":"Hilton","given":"Andrew","non-dropping-particle":"","parse-names":false,"suffix":""},{"dropping-particle":"","family":"Johnson","given":"Frances","non-dropping-particle":"","parse-names":false,"suffix":""},{"dropping-particle":"","family":"Johnston","given":"Patricia","non-dropping-particle":"","parse-names":false,"suffix":""},{"dropping-particle":"","family":"Kavanagh-Williamson","given":"Thea","non-dropping-particle":"","parse-names":false,"suffix":""},{"dropping-particle":"","family":"Kwasniewska","given":"Magdalena","non-dropping-particle":"","parse-names":false,"suffix":""},{"dropping-particle":"","family":"McMinn","given":"Alison","non-dropping-particle":"","parse-names":false,"suffix":""},{"dropping-particle":"","family":"Norman","given":"Kim","non-dropping-particle":"","parse-names":false,"suffix":""},{"dropping-particle":"","family":"Penrose","given":"Jessica","non-dropping-particle":"","parse-names":false,"suffix":""},{"dropping-particle":"","family":"Roby","given":"Fiona","non-dropping-particle":"","parse-names":false,"suffix":""},{"dropping-particle":"","family":"Rowland","given":"Diane","non-dropping-particle":"","parse-names":false,"suffix":""},{"dropping-particle":"","family":"Sargeant","given":"John","non-dropping-particle":"","parse-names":false,"suffix":""},{"dropping-particle":"","family":"Squire","given":"Maggie","non-dropping-particle":"","parse-names":false,"suffix":""},{"dropping-particle":"","family":"Stevens","given":"Beth","non-dropping-particle":"","parse-names":false,"suffix":""},{"dropping-particle":"","family":"Stoddart","given":"Aldabra","non-dropping-particle":"","parse-names":false,"suffix":""},{"dropping-particle":"","family":"Stone","given":"Cheryl","non-dropping-particle":"","parse-names":false,"suffix":""},{"dropping-particle":"","family":"Thompson","given":"Tracy","non-dropping-particle":"","parse-names":false,"suffix":""},{"dropping-particle":"","family":"Yazlik","given":"Ozlem","non-dropping-particle":"","parse-names":false,"suffix":""},{"dropping-particle":"","family":"Dixon","given":"Marie","non-dropping-particle":"","parse-names":false,"suffix":""},{"dropping-particle":"","family":"Barnes","given":"Dan","non-dropping-particle":"","parse-names":false,"suffix":""},{"dropping-particle":"","family":"Hillman","given":"Jaya","non-dropping-particle":"","parse-names":false,"suffix":""},{"dropping-particle":"","family":"Mitchell","given":"Joanne","non-dropping-particle":"","parse-names":false,"suffix":""},{"dropping-particle":"","family":"Villis","given":"Laura","non-dropping-particle":"","parse-names":false,"suffix":""}],"container-title":"Neurobiology of Aging","id":"ITEM-2","issue":"11","issued":{"date-parts":[["2015"]]},"page":"3045-3055","title":"Idiosyncratic responding during movie-watching predicted by age differences in attentional control","type":"article-journal","volume":"36"},"uris":["http://www.mendeley.com/documents/?uuid=d38dcabb-da3a-41d7-8ab0-ae1ca2aa3c51"]},{"id":"ITEM-3","itemData":{"DOI":"10.1101/291526","abstract":"How does attention route information from sensory to high-order areas as a function of task, within the relatively fixed topology of the brain? In this study, participants were simultaneously presented with two unrelated stories - one spoken and one written - and asked to attend one while ignoring the other. We used fMRI and a novel inter-subject correlation analysis to track the spread of information along the processing hierarchy as a function of task. Processing the unattended spoken (written) information was confined to auditory (visual) cortices. In contrast, attending to the spoken (written) story enhanced the stimulus-selective responses in early sensory regions and allowed it to spread into higher-order areas. Surprisingly, we found that the story-specific spoken (written) responses for the attended story also reached the opposite secondary visual (auditory) regions. These results demonstrate how attention enhances the processing of attended input and allows it to propagate across brain areas.","author":[{"dropping-particle":"","family":"Regev","given":"Mor","non-dropping-particle":"","parse-names":false,"suffix":""},{"dropping-particle":"","family":"Simony","given":"Erez","non-dropping-particle":"","parse-names":false,"suffix":""},{"dropping-particle":"","family":"Lee","given":"Katherine","non-dropping-particle":"","parse-names":false,"suffix":""},{"dropping-particle":"","family":"Tan","given":"Kean Ming","non-dropping-particle":"","parse-names":false,"suffix":""},{"dropping-particle":"","family":"Chen","given":"Janice","non-dropping-particle":"","parse-names":false,"suffix":""},{"dropping-particle":"","family":"Hasson","given":"Uri","non-dropping-particle":"","parse-names":false,"suffix":""}],"container-title":"bioRxiv","id":"ITEM-3","issued":{"date-parts":[["2018"]]},"page":"291526","title":"Propagation of information along the cortical hierarchy as a function of attention while reading and listening to stories","type":"article-journal"},"uris":["http://www.mendeley.com/documents/?uuid=e6ad5f91-d6dd-4a88-a126-b068d04b0dc3"]}],"mendeley":{"formattedCitation":"(Campbell et al., 2015; Naci, Sinai, &amp; Owen, 2017; Regev et al., 2018)","plainTextFormattedCitation":"(Campbell et al., 2015; Naci, Sinai, &amp; Owen, 2017; Regev et al., 2018)","previouslyFormattedCitation":"(Campbell et al., 2015; Naci, Sinai, &amp; Owen, 2017)"},"properties":{"noteIndex":0},"schema":"https://github.com/citation-style-language/schema/raw/master/csl-citation.json"}</w:instrText>
+      </w:r>
+      <w:r>
+        <w:rPr>
+          <w:sz w:val="24"/>
+          <w:szCs w:val="24"/>
+        </w:rPr>
+        <w:fldChar w:fldCharType="separate"/>
+      </w:r>
+      <w:r>
+        <w:rPr>
+          <w:noProof/>
+          <w:sz w:val="24"/>
+          <w:szCs w:val="24"/>
+        </w:rPr>
+        <w:t>(Campbell et al., 2015; Naci, Sinai, &amp; Owen, 2017; Regev et al., 2018)</w:t>
+      </w:r>
+      <w:r>
+        <w:rPr>
+          <w:sz w:val="24"/>
+          <w:szCs w:val="24"/>
+        </w:rPr>
+        <w:fldChar w:fldCharType="end"/>
+      </w:r>
+      <w:r>
+        <w:rPr>
+          <w:sz w:val="24"/>
+          <w:szCs w:val="24"/>
+        </w:rPr>
+        <w:t xml:space="preserve">. </w:t>
       </w:r>
       <w:r>
         <w:rPr>
@@ -313,21 +592,78 @@
           <w:sz w:val="24"/>
           <w:szCs w:val="24"/>
         </w:rPr>
-        <w:t xml:space="preserve">stening to classical orchestral music </w:t>
-      </w:r>
-      <w:r>
-        <w:rPr>
-          <w:sz w:val="24"/>
-          <w:szCs w:val="24"/>
-        </w:rPr>
-        <w:t xml:space="preserve">(Abrams, 2013). </w:t>
-      </w:r>
-      <w:r>
-        <w:rPr>
-          <w:sz w:val="24"/>
-          <w:szCs w:val="24"/>
-        </w:rPr>
-        <w:t xml:space="preserve">The music produced </w:t>
+        <w:t>stening to classical orchestral music</w:t>
+      </w:r>
+      <w:r>
+        <w:rPr>
+          <w:sz w:val="24"/>
+          <w:szCs w:val="24"/>
+        </w:rPr>
+        <w:t xml:space="preserve"> </w:t>
+      </w:r>
+      <w:r>
+        <w:rPr>
+          <w:sz w:val="24"/>
+          <w:szCs w:val="24"/>
+        </w:rPr>
+        <w:fldChar w:fldCharType="begin" w:fldLock="1"/>
+      </w:r>
+      <w:r>
+        <w:rPr>
+          <w:sz w:val="24"/>
+          <w:szCs w:val="24"/>
+        </w:rPr>
+        <w:instrText>ADDIN CSL_CITATION {"citationItems":[{"id":"ITEM-1","itemData":{"DOI":"10.1111/ejn.12173","ISSN":"0953816X","author":[{"dropping-particle":"","family":"Abrams","given":"Daniel A","non-dropping-particle":"","parse-names":false,"suffix":""},{"dropping-particle":"","family":"Ryali","given":"Srikanth","non-dropping-particle":"","parse-names":false,"suffix":""},{"dropping-particle":"","family":"Chen","given":"Tianwen","non-dropping-particle":"","parse-names":false,"suffix":""},{"dropping-particle":"","family":"Chordia","given":"Parag","non-dropping-particle":"","parse-names":false,"suffix":""},{"dropping-particle":"","family":"Khouzam","given":"Amirah","non-dropping-particle":"","parse-names":false,"suffix":""},{"dropping-particle":"","family":"Levitin","given":"Daniel J","non-dropping-particle":"","parse-names":false,"suffix":""},{"dropping-particle":"","family":"Menon","given":"Vinod","non-dropping-particle":"","parse-names":false,"suffix":""}],"container-title":"European Journal of Neuroscience","id":"ITEM-1","issue":"9","issued":{"date-parts":[["2013","5"]]},"page":"1458-1469","title":"Inter-subject synchronization of brain responses during natural music listening","type":"article-journal","volume":"37"},"uris":["http://www.mendeley.com/documents/?uuid=534906a5-30f1-4a40-bc69-f5dbfc80ec1c"]}],"mendeley":{"formattedCitation":"(Abrams et al., 2013)","plainTextFormattedCitation":"(Abrams et al., 2013)","previouslyFormattedCitation":"(Abrams et al., 2013)"},"properties":{"noteIndex":0},"schema":"https://github.com/citation-style-language/schema/raw/master/csl-citation.json"}</w:instrText>
+      </w:r>
+      <w:r>
+        <w:rPr>
+          <w:sz w:val="24"/>
+          <w:szCs w:val="24"/>
+        </w:rPr>
+        <w:fldChar w:fldCharType="separate"/>
+      </w:r>
+      <w:r>
+        <w:rPr>
+          <w:noProof/>
+          <w:sz w:val="24"/>
+          <w:szCs w:val="24"/>
+        </w:rPr>
+        <w:t>(Abrams et al., 2013)</w:t>
+      </w:r>
+      <w:r>
+        <w:rPr>
+          <w:sz w:val="24"/>
+          <w:szCs w:val="24"/>
+        </w:rPr>
+        <w:fldChar w:fldCharType="end"/>
+      </w:r>
+      <w:r>
+        <w:rPr>
+          <w:sz w:val="24"/>
+          <w:szCs w:val="24"/>
+        </w:rPr>
+        <w:t xml:space="preserve">. </w:t>
+      </w:r>
+      <w:r>
+        <w:rPr>
+          <w:sz w:val="24"/>
+          <w:szCs w:val="24"/>
+        </w:rPr>
+        <w:t>The music</w:t>
+      </w:r>
+      <w:r>
+        <w:rPr>
+          <w:sz w:val="24"/>
+          <w:szCs w:val="24"/>
+        </w:rPr>
+        <w:t>, despite not having a cohesive narrative,</w:t>
+      </w:r>
+      <w:r>
+        <w:rPr>
+          <w:sz w:val="24"/>
+          <w:szCs w:val="24"/>
+        </w:rPr>
+        <w:t xml:space="preserve"> produced </w:t>
       </w:r>
       <w:r>
         <w:rPr>
@@ -341,28 +677,49 @@
           <w:sz w:val="24"/>
           <w:szCs w:val="24"/>
         </w:rPr>
-        <w:t xml:space="preserve"> indicating that synchrony </w:t>
-      </w:r>
-      <w:r>
-        <w:rPr>
-          <w:sz w:val="24"/>
-          <w:szCs w:val="24"/>
-        </w:rPr>
-        <w:t xml:space="preserve">is driven by more </w:t>
-      </w:r>
-      <w:r>
-        <w:rPr>
-          <w:sz w:val="24"/>
-          <w:szCs w:val="24"/>
-        </w:rPr>
-        <w:t>than the p</w:t>
-      </w:r>
-      <w:r>
-        <w:rPr>
-          <w:sz w:val="24"/>
-          <w:szCs w:val="24"/>
-        </w:rPr>
-        <w:t xml:space="preserve">resence of language. </w:t>
+        <w:t xml:space="preserve">. </w:t>
+      </w:r>
+      <w:r>
+        <w:rPr>
+          <w:sz w:val="24"/>
+          <w:szCs w:val="24"/>
+        </w:rPr>
+        <w:t>Together, these results indicate that although the presence of language and a narrative induce strong ISS,</w:t>
+      </w:r>
+      <w:r>
+        <w:rPr>
+          <w:sz w:val="24"/>
+          <w:szCs w:val="24"/>
+        </w:rPr>
+        <w:t xml:space="preserve"> synchrony </w:t>
+      </w:r>
+      <w:r>
+        <w:rPr>
+          <w:sz w:val="24"/>
+          <w:szCs w:val="24"/>
+        </w:rPr>
+        <w:t>may rely on other factors as well.</w:t>
+      </w:r>
+      <w:r>
+        <w:rPr>
+          <w:sz w:val="24"/>
+          <w:szCs w:val="24"/>
+        </w:rPr>
+        <w:t xml:space="preserve"> However, the factors that are necessary to produce consistent and reliable synchrony are yet unknown</w:t>
+      </w:r>
+      <w:r>
+        <w:rPr>
+          <w:sz w:val="24"/>
+          <w:szCs w:val="24"/>
+        </w:rPr>
+        <w:t xml:space="preserve"> and the characterization of how ISS changes as a result of the presence of language has not been done.</w:t>
+      </w:r>
+      <w:r>
+        <w:rPr>
+          <w:sz w:val="24"/>
+          <w:szCs w:val="24"/>
+        </w:rPr>
+        <w:t xml:space="preserve"> In this experiment we chose to tightly control our stimuli to better understand how various stimulus characteristics have an effect on synchrony. </w:t>
       </w:r>
     </w:p>
     <w:p>
@@ -379,7 +736,21 @@
           <w:sz w:val="24"/>
           <w:szCs w:val="24"/>
         </w:rPr>
-        <w:t>Music is different than other stimuli because it</w:t>
+        <w:t>M</w:t>
+      </w:r>
+      <w:r>
+        <w:rPr>
+          <w:sz w:val="24"/>
+          <w:szCs w:val="24"/>
+        </w:rPr>
+        <w:t>usic is</w:t>
+      </w:r>
+      <w:r>
+        <w:rPr>
+          <w:sz w:val="24"/>
+          <w:szCs w:val="24"/>
+        </w:rPr>
+        <w:t xml:space="preserve"> a</w:t>
       </w:r>
       <w:r>
         <w:rPr>
@@ -393,6 +764,27 @@
           <w:sz w:val="24"/>
           <w:szCs w:val="24"/>
         </w:rPr>
+        <w:t>unique stimulus category</w:t>
+      </w:r>
+      <w:r>
+        <w:rPr>
+          <w:sz w:val="24"/>
+          <w:szCs w:val="24"/>
+        </w:rPr>
+        <w:t xml:space="preserve"> because it</w:t>
+      </w:r>
+      <w:r>
+        <w:rPr>
+          <w:sz w:val="24"/>
+          <w:szCs w:val="24"/>
+        </w:rPr>
+        <w:t xml:space="preserve"> </w:t>
+      </w:r>
+      <w:r>
+        <w:rPr>
+          <w:sz w:val="24"/>
+          <w:szCs w:val="24"/>
+        </w:rPr>
         <w:t xml:space="preserve">reliably </w:t>
       </w:r>
       <w:r>
@@ -415,14 +807,35 @@
           <w:sz w:val="24"/>
           <w:szCs w:val="24"/>
         </w:rPr>
-        <w:t xml:space="preserve"> synchronicity. It is well known that people synchronize their movements as they clap or dance along to music (). It is possible that the mechanisms involved in allowing people </w:t>
-      </w:r>
-      <w:r>
-        <w:rPr>
-          <w:sz w:val="24"/>
-          <w:szCs w:val="24"/>
-        </w:rPr>
-        <w:t>to move to</w:t>
+        <w:t xml:space="preserve"> synchronicity; </w:t>
+      </w:r>
+      <w:r>
+        <w:rPr>
+          <w:sz w:val="24"/>
+          <w:szCs w:val="24"/>
+        </w:rPr>
+        <w:t xml:space="preserve">people synchronize their movements as they clap or dance to music (). It is possible that the mechanisms involved in allowing people </w:t>
+      </w:r>
+      <w:r>
+        <w:rPr>
+          <w:sz w:val="24"/>
+          <w:szCs w:val="24"/>
+        </w:rPr>
+        <w:t xml:space="preserve">to </w:t>
+      </w:r>
+      <w:r>
+        <w:rPr>
+          <w:sz w:val="24"/>
+          <w:szCs w:val="24"/>
+        </w:rPr>
+        <w:t>synchronize</w:t>
+      </w:r>
+      <w:r>
+        <w:rPr>
+          <w:sz w:val="24"/>
+          <w:szCs w:val="24"/>
+        </w:rPr>
+        <w:t xml:space="preserve"> to</w:t>
       </w:r>
       <w:r>
         <w:rPr>
@@ -443,14 +856,14 @@
           <w:sz w:val="24"/>
           <w:szCs w:val="24"/>
         </w:rPr>
-        <w:t xml:space="preserve"> high inter-subject synchronization</w:t>
-      </w:r>
-      <w:r>
-        <w:rPr>
-          <w:sz w:val="24"/>
-          <w:szCs w:val="24"/>
-        </w:rPr>
-        <w:t xml:space="preserve"> seen</w:t>
+        <w:t xml:space="preserve"> </w:t>
+      </w:r>
+      <w:r>
+        <w:rPr>
+          <w:sz w:val="24"/>
+          <w:szCs w:val="24"/>
+        </w:rPr>
+        <w:t>ISS recorded</w:t>
       </w:r>
       <w:r>
         <w:rPr>
@@ -464,7 +877,7 @@
           <w:sz w:val="24"/>
           <w:szCs w:val="24"/>
         </w:rPr>
-        <w:t xml:space="preserve">g imaging techniques like fMRI. </w:t>
+        <w:t xml:space="preserve">g fMRI. </w:t>
       </w:r>
       <w:r>
         <w:rPr>
@@ -485,7 +898,57 @@
           <w:sz w:val="24"/>
           <w:szCs w:val="24"/>
         </w:rPr>
-        <w:t xml:space="preserve"> in the way that it is remembered over long periods of time. There is evidence to show that older adults with neurodegenerative disorders remember music from their youth even after other semantic memories have been forgotten (). Traditionally, the method for exploring memory for music has involved a comparison between the BOLD activation levels </w:t>
+        <w:t xml:space="preserve"> in the way that it is remembered over long periods of time. There is evidence to show that older adults with neurodegenerative </w:t>
+      </w:r>
+      <w:r>
+        <w:rPr>
+          <w:sz w:val="24"/>
+          <w:szCs w:val="24"/>
+        </w:rPr>
+        <w:lastRenderedPageBreak/>
+        <w:t xml:space="preserve">disorders remember music from their youth even after other semantic memories have been forgotten (). Traditionally, the method for </w:t>
+      </w:r>
+      <w:r>
+        <w:rPr>
+          <w:sz w:val="24"/>
+          <w:szCs w:val="24"/>
+        </w:rPr>
+        <w:t>investigating</w:t>
+      </w:r>
+      <w:r>
+        <w:rPr>
+          <w:sz w:val="24"/>
+          <w:szCs w:val="24"/>
+        </w:rPr>
+        <w:t xml:space="preserve"> memory for music </w:t>
+      </w:r>
+      <w:r>
+        <w:rPr>
+          <w:sz w:val="24"/>
+          <w:szCs w:val="24"/>
+        </w:rPr>
+        <w:t xml:space="preserve">using neuroimaging </w:t>
+      </w:r>
+      <w:r>
+        <w:rPr>
+          <w:sz w:val="24"/>
+          <w:szCs w:val="24"/>
+        </w:rPr>
+        <w:t xml:space="preserve">has involved a comparison between </w:t>
+      </w:r>
+      <w:r>
+        <w:rPr>
+          <w:sz w:val="24"/>
+          <w:szCs w:val="24"/>
+        </w:rPr>
+        <w:t xml:space="preserve">the blood-oxygen level dependent (BOLD) </w:t>
+      </w:r>
+      <w:r>
+        <w:rPr>
+          <w:sz w:val="24"/>
+          <w:szCs w:val="24"/>
+        </w:rPr>
+        <w:t xml:space="preserve">activation </w:t>
       </w:r>
       <w:r>
         <w:rPr>
@@ -513,7 +976,14 @@
           <w:sz w:val="24"/>
           <w:szCs w:val="24"/>
         </w:rPr>
-        <w:t xml:space="preserve"> known music</w:t>
+        <w:t>-</w:t>
+      </w:r>
+      <w:r>
+        <w:rPr>
+          <w:sz w:val="24"/>
+          <w:szCs w:val="24"/>
+        </w:rPr>
+        <w:t>known music</w:t>
       </w:r>
       <w:r>
         <w:rPr>
@@ -527,29 +997,126 @@
           <w:sz w:val="24"/>
           <w:szCs w:val="24"/>
         </w:rPr>
-        <w:t xml:space="preserve">. One downside to this approach, is that music unfolds over time and a BOLD contrast collapses over the time dimension that is unique to music. </w:t>
-      </w:r>
-      <w:r>
-        <w:rPr>
-          <w:sz w:val="24"/>
-          <w:szCs w:val="24"/>
-        </w:rPr>
-        <w:t xml:space="preserve">An inter-subject synchronization approach may be a more </w:t>
-      </w:r>
-      <w:r>
-        <w:rPr>
-          <w:sz w:val="24"/>
-          <w:szCs w:val="24"/>
-        </w:rPr>
-        <w:lastRenderedPageBreak/>
-        <w:t xml:space="preserve">sensitive method to use to understand why memory for music is remembered differently than </w:t>
-      </w:r>
-      <w:r>
-        <w:rPr>
-          <w:sz w:val="24"/>
-          <w:szCs w:val="24"/>
-        </w:rPr>
-        <w:t>other semantic stimuli.</w:t>
+        <w:t>. One downside to this approach</w:t>
+      </w:r>
+      <w:r>
+        <w:rPr>
+          <w:sz w:val="24"/>
+          <w:szCs w:val="24"/>
+        </w:rPr>
+        <w:t xml:space="preserve"> is </w:t>
+      </w:r>
+      <w:r>
+        <w:rPr>
+          <w:sz w:val="24"/>
+          <w:szCs w:val="24"/>
+        </w:rPr>
+        <w:t xml:space="preserve">that it </w:t>
+      </w:r>
+      <w:r>
+        <w:rPr>
+          <w:sz w:val="24"/>
+          <w:szCs w:val="24"/>
+        </w:rPr>
+        <w:t xml:space="preserve">collapses over the time dimension </w:t>
+      </w:r>
+      <w:r>
+        <w:rPr>
+          <w:sz w:val="24"/>
+          <w:szCs w:val="24"/>
+        </w:rPr>
+        <w:t>over which music unfolds</w:t>
+      </w:r>
+      <w:r>
+        <w:rPr>
+          <w:sz w:val="24"/>
+          <w:szCs w:val="24"/>
+        </w:rPr>
+        <w:t xml:space="preserve">. </w:t>
+      </w:r>
+      <w:r>
+        <w:rPr>
+          <w:sz w:val="24"/>
+          <w:szCs w:val="24"/>
+        </w:rPr>
+        <w:t xml:space="preserve">Using ISS takes into account the fluctuations in brain activity over time. </w:t>
+      </w:r>
+      <w:r>
+        <w:rPr>
+          <w:sz w:val="24"/>
+          <w:szCs w:val="24"/>
+        </w:rPr>
+        <w:t xml:space="preserve">It is possible that using an approach such as </w:t>
+      </w:r>
+      <w:r>
+        <w:rPr>
+          <w:sz w:val="24"/>
+          <w:szCs w:val="24"/>
+        </w:rPr>
+        <w:t>ISS</w:t>
+      </w:r>
+      <w:r>
+        <w:rPr>
+          <w:sz w:val="24"/>
+          <w:szCs w:val="24"/>
+        </w:rPr>
+        <w:t xml:space="preserve"> </w:t>
+      </w:r>
+      <w:r>
+        <w:rPr>
+          <w:sz w:val="24"/>
+          <w:szCs w:val="24"/>
+        </w:rPr>
+        <w:t xml:space="preserve">may be a more sensitive method </w:t>
+      </w:r>
+      <w:r>
+        <w:rPr>
+          <w:sz w:val="24"/>
+          <w:szCs w:val="24"/>
+        </w:rPr>
+        <w:t xml:space="preserve">for </w:t>
+      </w:r>
+      <w:r>
+        <w:rPr>
+          <w:sz w:val="24"/>
+          <w:szCs w:val="24"/>
+        </w:rPr>
+        <w:t>understand</w:t>
+      </w:r>
+      <w:r>
+        <w:rPr>
+          <w:sz w:val="24"/>
+          <w:szCs w:val="24"/>
+        </w:rPr>
+        <w:t>ing</w:t>
+      </w:r>
+      <w:r>
+        <w:rPr>
+          <w:sz w:val="24"/>
+          <w:szCs w:val="24"/>
+        </w:rPr>
+        <w:t xml:space="preserve"> the unique processing of music</w:t>
+      </w:r>
+      <w:r>
+        <w:rPr>
+          <w:sz w:val="24"/>
+          <w:szCs w:val="24"/>
+        </w:rPr>
+        <w:t xml:space="preserve"> and that will also allow us to understand the mechanisms behind ISS</w:t>
+      </w:r>
+      <w:r>
+        <w:rPr>
+          <w:sz w:val="24"/>
+          <w:szCs w:val="24"/>
+        </w:rPr>
+        <w:t>.</w:t>
+      </w:r>
+      <w:r>
+        <w:rPr>
+          <w:sz w:val="24"/>
+          <w:szCs w:val="24"/>
+        </w:rPr>
+        <w:t xml:space="preserve"> </w:t>
       </w:r>
     </w:p>
     <w:p>
@@ -566,7 +1133,389 @@
           <w:sz w:val="24"/>
           <w:szCs w:val="24"/>
         </w:rPr>
-        <w:t>See decrease in synchrony with familiarity – shown in EEG and in fMRI work. This has been shown with stimuli that contained words (either words themselves, or movies). What happens when music is involved?</w:t>
+        <w:t>Although p</w:t>
+      </w:r>
+      <w:r>
+        <w:rPr>
+          <w:sz w:val="24"/>
+          <w:szCs w:val="24"/>
+        </w:rPr>
+        <w:t>revious</w:t>
+      </w:r>
+      <w:r>
+        <w:rPr>
+          <w:sz w:val="24"/>
+          <w:szCs w:val="24"/>
+        </w:rPr>
+        <w:t xml:space="preserve"> ISS investigations have not </w:t>
+      </w:r>
+      <w:r>
+        <w:rPr>
+          <w:sz w:val="24"/>
+          <w:szCs w:val="24"/>
+        </w:rPr>
+        <w:t>investigated</w:t>
+      </w:r>
+      <w:r>
+        <w:rPr>
+          <w:sz w:val="24"/>
+          <w:szCs w:val="24"/>
+        </w:rPr>
+        <w:t xml:space="preserve"> memory or familiarity with stimuli specifically, some</w:t>
+      </w:r>
+      <w:r>
+        <w:rPr>
+          <w:sz w:val="24"/>
+          <w:szCs w:val="24"/>
+        </w:rPr>
+        <w:t xml:space="preserve"> EEG and fMRI work has shown global ISS decreases with stimulus repetition (). This result may be explained by the brain’s adaptation response to the same stimulus over ti</w:t>
+      </w:r>
+      <w:r>
+        <w:rPr>
+          <w:sz w:val="24"/>
+          <w:szCs w:val="24"/>
+        </w:rPr>
+        <w:t>me. However, all of the stimuli</w:t>
+      </w:r>
+      <w:r>
+        <w:rPr>
+          <w:sz w:val="24"/>
+          <w:szCs w:val="24"/>
+        </w:rPr>
+        <w:t xml:space="preserve"> have contained language (either words </w:t>
+      </w:r>
+      <w:proofErr w:type="gramStart"/>
+      <w:r>
+        <w:rPr>
+          <w:sz w:val="24"/>
+          <w:szCs w:val="24"/>
+        </w:rPr>
+        <w:t>themselves(</w:t>
+      </w:r>
+      <w:proofErr w:type="gramEnd"/>
+      <w:r>
+        <w:rPr>
+          <w:sz w:val="24"/>
+          <w:szCs w:val="24"/>
+        </w:rPr>
+        <w:t>), or movies()).</w:t>
+      </w:r>
+      <w:r>
+        <w:rPr>
+          <w:sz w:val="24"/>
+          <w:szCs w:val="24"/>
+        </w:rPr>
+        <w:t xml:space="preserve"> </w:t>
+      </w:r>
+      <w:r>
+        <w:rPr>
+          <w:sz w:val="24"/>
+          <w:szCs w:val="24"/>
+        </w:rPr>
+        <w:t>N</w:t>
+      </w:r>
+      <w:r>
+        <w:rPr>
+          <w:sz w:val="24"/>
+          <w:szCs w:val="24"/>
+        </w:rPr>
+        <w:t>o studies to dat</w:t>
+      </w:r>
+      <w:r>
+        <w:rPr>
+          <w:sz w:val="24"/>
+          <w:szCs w:val="24"/>
+        </w:rPr>
+        <w:t>e have explored how inter-subject synchrony varies as a funct</w:t>
+      </w:r>
+      <w:r>
+        <w:rPr>
+          <w:sz w:val="24"/>
+          <w:szCs w:val="24"/>
+        </w:rPr>
+        <w:t xml:space="preserve">ion of the </w:t>
+      </w:r>
+      <w:r>
+        <w:rPr>
+          <w:sz w:val="24"/>
+          <w:szCs w:val="24"/>
+        </w:rPr>
+        <w:t>memory</w:t>
+      </w:r>
+      <w:r>
+        <w:rPr>
+          <w:sz w:val="24"/>
+          <w:szCs w:val="24"/>
+        </w:rPr>
+        <w:t xml:space="preserve"> for the stimuli and the</w:t>
+      </w:r>
+      <w:r>
+        <w:rPr>
+          <w:sz w:val="24"/>
+          <w:szCs w:val="24"/>
+        </w:rPr>
+        <w:t xml:space="preserve"> </w:t>
+      </w:r>
+      <w:r>
+        <w:rPr>
+          <w:sz w:val="24"/>
+          <w:szCs w:val="24"/>
+        </w:rPr>
+        <w:t>presence of language</w:t>
+      </w:r>
+      <w:r>
+        <w:rPr>
+          <w:sz w:val="24"/>
+          <w:szCs w:val="24"/>
+        </w:rPr>
+        <w:t xml:space="preserve"> or</w:t>
+      </w:r>
+      <w:r>
+        <w:rPr>
+          <w:sz w:val="24"/>
+          <w:szCs w:val="24"/>
+        </w:rPr>
+        <w:t xml:space="preserve"> </w:t>
+      </w:r>
+      <w:r>
+        <w:rPr>
+          <w:sz w:val="24"/>
+          <w:szCs w:val="24"/>
+        </w:rPr>
+        <w:t>music.</w:t>
+      </w:r>
+      <w:r>
+        <w:rPr>
+          <w:sz w:val="24"/>
+          <w:szCs w:val="24"/>
+        </w:rPr>
+        <w:t xml:space="preserve"> </w:t>
+      </w:r>
+      <w:r>
+        <w:rPr>
+          <w:sz w:val="24"/>
+          <w:szCs w:val="24"/>
+        </w:rPr>
+        <w:t>Spoken words and music have both been shown to induce strong ISS, but in this experiment w</w:t>
+      </w:r>
+      <w:r>
+        <w:rPr>
+          <w:sz w:val="24"/>
+          <w:szCs w:val="24"/>
+        </w:rPr>
+        <w:t xml:space="preserve">e are interested in understanding </w:t>
+      </w:r>
+      <w:r>
+        <w:rPr>
+          <w:sz w:val="24"/>
+          <w:szCs w:val="24"/>
+        </w:rPr>
+        <w:t>how the combination of words and music change the</w:t>
+      </w:r>
+      <w:r>
+        <w:rPr>
+          <w:sz w:val="24"/>
+          <w:szCs w:val="24"/>
+        </w:rPr>
+        <w:t xml:space="preserve"> quality of the ISS and whether the pattern of these changes is modified as a function of familiarity with the stimuli. To control for differences in auditory characteristics between the familiar and the unfamiliar stimuli, we employed a strict training paradigm to induce familiarity in participants who listened to initially novel stimuli that </w:t>
+      </w:r>
+      <w:r>
+        <w:rPr>
+          <w:sz w:val="24"/>
+          <w:szCs w:val="24"/>
+        </w:rPr>
+        <w:t>included</w:t>
+      </w:r>
+      <w:r>
+        <w:rPr>
+          <w:sz w:val="24"/>
+          <w:szCs w:val="24"/>
+        </w:rPr>
+        <w:t xml:space="preserve"> all possible combinations of language and music.</w:t>
+      </w:r>
+    </w:p>
+    <w:p>
+      <w:pPr>
+        <w:spacing w:line="360" w:lineRule="auto"/>
+        <w:jc w:val="center"/>
+        <w:rPr>
+          <w:sz w:val="24"/>
+          <w:szCs w:val="24"/>
+        </w:rPr>
+      </w:pPr>
+      <w:r>
+        <w:rPr>
+          <w:b/>
+          <w:sz w:val="24"/>
+          <w:szCs w:val="24"/>
+        </w:rPr>
+        <w:t>Methods</w:t>
+      </w:r>
+    </w:p>
+    <w:p>
+      <w:pPr>
+        <w:spacing w:line="360" w:lineRule="auto"/>
+        <w:rPr>
+          <w:b/>
+          <w:sz w:val="24"/>
+          <w:szCs w:val="24"/>
+        </w:rPr>
+      </w:pPr>
+      <w:r>
+        <w:rPr>
+          <w:b/>
+          <w:sz w:val="24"/>
+          <w:szCs w:val="24"/>
+        </w:rPr>
+        <w:t>Participants</w:t>
+      </w:r>
+    </w:p>
+    <w:p>
+      <w:pPr>
+        <w:spacing w:line="360" w:lineRule="auto"/>
+        <w:rPr>
+          <w:i/>
+          <w:sz w:val="24"/>
+          <w:szCs w:val="24"/>
+        </w:rPr>
+      </w:pPr>
+      <w:r>
+        <w:rPr>
+          <w:sz w:val="24"/>
+          <w:szCs w:val="24"/>
+        </w:rPr>
+        <w:t xml:space="preserve">Twenty-six neurologically healthy participants (14 female) aged 18-39 (mean=24) were recruited via posters and word of mouth at The University of Western Ontario. </w:t>
+      </w:r>
+      <w:r>
+        <w:rPr>
+          <w:i/>
+          <w:sz w:val="24"/>
+          <w:szCs w:val="24"/>
+        </w:rPr>
+        <w:t xml:space="preserve">Include relevant musical demographic information based on what goes into the analysis. </w:t>
+      </w:r>
+    </w:p>
+    <w:p>
+      <w:pPr>
+        <w:spacing w:line="360" w:lineRule="auto"/>
+        <w:rPr>
+          <w:b/>
+          <w:sz w:val="24"/>
+          <w:szCs w:val="24"/>
+        </w:rPr>
+      </w:pPr>
+      <w:r>
+        <w:rPr>
+          <w:b/>
+          <w:sz w:val="24"/>
+          <w:szCs w:val="24"/>
+        </w:rPr>
+        <w:t>Testing procedure</w:t>
+      </w:r>
+    </w:p>
+    <w:p>
+      <w:pPr>
+        <w:spacing w:line="360" w:lineRule="auto"/>
+        <w:rPr>
+          <w:sz w:val="24"/>
+          <w:szCs w:val="24"/>
+        </w:rPr>
+      </w:pPr>
+      <w:r>
+        <w:rPr>
+          <w:sz w:val="24"/>
+          <w:szCs w:val="24"/>
+        </w:rPr>
+        <w:lastRenderedPageBreak/>
+        <w:t xml:space="preserve">Participants completed two functional MRI scans that were separated by a </w:t>
+      </w:r>
+      <w:proofErr w:type="gramStart"/>
+      <w:r>
+        <w:rPr>
+          <w:sz w:val="24"/>
+          <w:szCs w:val="24"/>
+        </w:rPr>
+        <w:t>stimulus training</w:t>
+      </w:r>
+      <w:proofErr w:type="gramEnd"/>
+      <w:r>
+        <w:rPr>
+          <w:sz w:val="24"/>
+          <w:szCs w:val="24"/>
+        </w:rPr>
+        <w:t xml:space="preserve"> period (14-29 days; mean = 19 days). During both scans, participants passively listened to the stimuli (described below). During the training period, participants listened to the stimuli via an online player (designed in-lab) that tracked the number of times each stimulus was played. To ensure participants were listening, the player presented a simple question about the stimulus (e.g. </w:t>
+      </w:r>
+      <w:r>
+        <w:rPr>
+          <w:sz w:val="24"/>
+          <w:szCs w:val="24"/>
+        </w:rPr>
+        <w:t>“</w:t>
+      </w:r>
+      <w:r>
+        <w:rPr>
+          <w:i/>
+          <w:sz w:val="24"/>
+          <w:szCs w:val="24"/>
+        </w:rPr>
+        <w:t>were there lyrics present in the previous song?</w:t>
+      </w:r>
+      <w:r>
+        <w:rPr>
+          <w:i/>
+          <w:sz w:val="24"/>
+          <w:szCs w:val="24"/>
+        </w:rPr>
+        <w:t>”</w:t>
+      </w:r>
+      <w:r>
+        <w:rPr>
+          <w:sz w:val="24"/>
+          <w:szCs w:val="24"/>
+        </w:rPr>
+        <w:t>) at rand</w:t>
+      </w:r>
+      <w:r>
+        <w:rPr>
+          <w:sz w:val="24"/>
+          <w:szCs w:val="24"/>
+        </w:rPr>
+        <w:t xml:space="preserve">om </w:t>
+      </w:r>
+      <w:r>
+        <w:rPr>
+          <w:sz w:val="24"/>
+          <w:szCs w:val="24"/>
+        </w:rPr>
+        <w:t xml:space="preserve">between stimuli. Participants also came to the lab between </w:t>
+      </w:r>
+      <w:r>
+        <w:rPr>
+          <w:sz w:val="24"/>
+          <w:szCs w:val="24"/>
+        </w:rPr>
+        <w:t>for four sessions between scans</w:t>
+      </w:r>
+      <w:r>
+        <w:rPr>
+          <w:sz w:val="24"/>
+          <w:szCs w:val="24"/>
+        </w:rPr>
+        <w:t xml:space="preserve">. In each of these sessions, participants listened to the stimuli in lab and completed a </w:t>
+      </w:r>
+      <w:r>
+        <w:rPr>
+          <w:sz w:val="24"/>
+          <w:szCs w:val="24"/>
+        </w:rPr>
+        <w:t>series</w:t>
+      </w:r>
+      <w:r>
+        <w:rPr>
+          <w:sz w:val="24"/>
+          <w:szCs w:val="24"/>
+        </w:rPr>
+        <w:t xml:space="preserve"> of behavioural tasks (described below).</w:t>
       </w:r>
     </w:p>
     <w:p>
@@ -574,51 +1523,212 @@
         <w:spacing w:line="360" w:lineRule="auto"/>
         <w:ind w:firstLine="567"/>
         <w:rPr>
+          <w:b/>
           <w:sz w:val="24"/>
           <w:szCs w:val="24"/>
         </w:rPr>
       </w:pPr>
       <w:r>
         <w:rPr>
-          <w:sz w:val="24"/>
-          <w:szCs w:val="24"/>
-        </w:rPr>
-        <w:t>N</w:t>
-      </w:r>
-      <w:r>
-        <w:rPr>
-          <w:sz w:val="24"/>
-          <w:szCs w:val="24"/>
-        </w:rPr>
-        <w:t>o studies to dat</w:t>
-      </w:r>
-      <w:r>
-        <w:rPr>
-          <w:sz w:val="24"/>
-          <w:szCs w:val="24"/>
-        </w:rPr>
-        <w:t>e have explored how inter-subject synchrony varies as a function of the presence of language and music.</w:t>
-      </w:r>
-      <w:r>
-        <w:rPr>
-          <w:sz w:val="24"/>
-          <w:szCs w:val="24"/>
-        </w:rPr>
-        <w:t xml:space="preserve"> </w:t>
-      </w:r>
-      <w:r>
-        <w:rPr>
-          <w:sz w:val="24"/>
-          <w:szCs w:val="24"/>
-        </w:rPr>
-        <w:t xml:space="preserve">In this study we </w:t>
-      </w:r>
-      <w:r>
-        <w:rPr>
-          <w:sz w:val="24"/>
-          <w:szCs w:val="24"/>
-        </w:rPr>
-        <w:t>explore shared neural representations underlying the processing of naturalistic stimuli that vary in the presence of music and language and how that representation changes as people become more familiar with the stimuli.</w:t>
+          <w:b/>
+          <w:sz w:val="24"/>
+          <w:szCs w:val="24"/>
+        </w:rPr>
+        <w:t>Stimuli</w:t>
+      </w:r>
+      <w:r>
+        <w:rPr>
+          <w:b/>
+          <w:sz w:val="24"/>
+          <w:szCs w:val="24"/>
+        </w:rPr>
+        <w:t xml:space="preserve">. </w:t>
+      </w:r>
+      <w:r>
+        <w:rPr>
+          <w:sz w:val="24"/>
+          <w:szCs w:val="24"/>
+        </w:rPr>
+        <w:t>Eight</w:t>
+      </w:r>
+      <w:r>
+        <w:rPr>
+          <w:sz w:val="24"/>
+          <w:szCs w:val="24"/>
+        </w:rPr>
+        <w:t xml:space="preserve"> different</w:t>
+      </w:r>
+      <w:r>
+        <w:rPr>
+          <w:sz w:val="24"/>
+          <w:szCs w:val="24"/>
+        </w:rPr>
+        <w:t xml:space="preserve"> auditory stimuli were created from songs written </w:t>
+      </w:r>
+      <w:r>
+        <w:rPr>
+          <w:sz w:val="24"/>
+          <w:szCs w:val="24"/>
+        </w:rPr>
+        <w:t xml:space="preserve">and recorded </w:t>
+      </w:r>
+      <w:r>
+        <w:rPr>
+          <w:sz w:val="24"/>
+          <w:szCs w:val="24"/>
+        </w:rPr>
+        <w:t xml:space="preserve">by a lab member between </w:t>
+      </w:r>
+      <w:r>
+        <w:rPr>
+          <w:i/>
+          <w:sz w:val="24"/>
+          <w:szCs w:val="24"/>
+        </w:rPr>
+        <w:t>year1-year2</w:t>
+      </w:r>
+      <w:r>
+        <w:rPr>
+          <w:sz w:val="24"/>
+          <w:szCs w:val="24"/>
+        </w:rPr>
+        <w:t xml:space="preserve"> in Cambridge, UK. These songs were </w:t>
+      </w:r>
+      <w:r>
+        <w:rPr>
+          <w:sz w:val="24"/>
+          <w:szCs w:val="24"/>
+        </w:rPr>
+        <w:t>chosen</w:t>
+      </w:r>
+      <w:r>
+        <w:rPr>
+          <w:sz w:val="24"/>
+          <w:szCs w:val="24"/>
+        </w:rPr>
+        <w:t xml:space="preserve"> to </w:t>
+      </w:r>
+      <w:r>
+        <w:rPr>
+          <w:sz w:val="24"/>
+          <w:szCs w:val="24"/>
+        </w:rPr>
+        <w:t>lower the likelihood of</w:t>
+      </w:r>
+      <w:r>
+        <w:rPr>
+          <w:sz w:val="24"/>
+          <w:szCs w:val="24"/>
+        </w:rPr>
+        <w:t xml:space="preserve"> participants </w:t>
+      </w:r>
+      <w:r>
+        <w:rPr>
+          <w:sz w:val="24"/>
+          <w:szCs w:val="24"/>
+        </w:rPr>
+        <w:t xml:space="preserve">being familiar with the stimuli. Two songs were kept whole (vocals &amp; instruments), two songs had the vocals removed leaving just the instruments, two songs had the instruments removed leaving a single a </w:t>
+      </w:r>
+      <w:proofErr w:type="spellStart"/>
+      <w:r>
+        <w:rPr>
+          <w:sz w:val="24"/>
+          <w:szCs w:val="24"/>
+        </w:rPr>
+        <w:t>capella</w:t>
+      </w:r>
+      <w:proofErr w:type="spellEnd"/>
+      <w:r>
+        <w:rPr>
+          <w:sz w:val="24"/>
+          <w:szCs w:val="24"/>
+        </w:rPr>
+        <w:t xml:space="preserve"> voice, and the lyrics of two songs were recorded in-lab as spoken word (no music). </w:t>
+      </w:r>
+      <w:r>
+        <w:rPr>
+          <w:sz w:val="24"/>
+          <w:szCs w:val="24"/>
+        </w:rPr>
+        <w:t xml:space="preserve">The voice in all stimuli was the same. </w:t>
+      </w:r>
+      <w:r>
+        <w:rPr>
+          <w:sz w:val="24"/>
+          <w:szCs w:val="24"/>
+        </w:rPr>
+        <w:t xml:space="preserve">All </w:t>
+      </w:r>
+      <w:r>
+        <w:rPr>
+          <w:sz w:val="24"/>
+          <w:szCs w:val="24"/>
+        </w:rPr>
+        <w:t>stimuli</w:t>
+      </w:r>
+      <w:r>
+        <w:rPr>
+          <w:sz w:val="24"/>
+          <w:szCs w:val="24"/>
+        </w:rPr>
+        <w:t xml:space="preserve"> were extended to 5 minutes long (using </w:t>
+      </w:r>
+      <w:r>
+        <w:rPr>
+          <w:i/>
+          <w:sz w:val="24"/>
+          <w:szCs w:val="24"/>
+        </w:rPr>
+        <w:t>Audacity</w:t>
+      </w:r>
+      <w:r>
+        <w:rPr>
+          <w:sz w:val="24"/>
+          <w:szCs w:val="24"/>
+        </w:rPr>
+        <w:t xml:space="preserve">) by repeating a chorus or verse where needed. During the training period, participants listened to half of the </w:t>
+      </w:r>
+      <w:r>
+        <w:rPr>
+          <w:sz w:val="24"/>
+          <w:szCs w:val="24"/>
+        </w:rPr>
+        <w:t>stimuli</w:t>
+      </w:r>
+      <w:r>
+        <w:rPr>
+          <w:sz w:val="24"/>
+          <w:szCs w:val="24"/>
+        </w:rPr>
+        <w:t xml:space="preserve"> via the online player (4 songs, one of each type). The</w:t>
+      </w:r>
+      <w:r>
+        <w:rPr>
+          <w:sz w:val="24"/>
+          <w:szCs w:val="24"/>
+        </w:rPr>
+        <w:t xml:space="preserve"> training</w:t>
+      </w:r>
+      <w:r>
+        <w:rPr>
+          <w:sz w:val="24"/>
+          <w:szCs w:val="24"/>
+        </w:rPr>
+        <w:t xml:space="preserve"> sets of </w:t>
+      </w:r>
+      <w:r>
+        <w:rPr>
+          <w:sz w:val="24"/>
+          <w:szCs w:val="24"/>
+        </w:rPr>
+        <w:t xml:space="preserve">stimuli </w:t>
+      </w:r>
+      <w:r>
+        <w:rPr>
+          <w:sz w:val="24"/>
+          <w:szCs w:val="24"/>
+        </w:rPr>
+        <w:t>were counterbalanced across participants.</w:t>
       </w:r>
     </w:p>
     <w:p>
@@ -626,403 +1736,6 @@
         <w:spacing w:line="360" w:lineRule="auto"/>
         <w:ind w:firstLine="567"/>
         <w:rPr>
-          <w:sz w:val="24"/>
-          <w:szCs w:val="24"/>
-        </w:rPr>
-      </w:pPr>
-      <w:r>
-        <w:rPr>
-          <w:sz w:val="24"/>
-          <w:szCs w:val="24"/>
-        </w:rPr>
-        <w:t xml:space="preserve">If rhythm and music are added to the spoken word stories that create high ISC, do we see a change in ISC. Specifically, does music drive ISC as strongly as, or more strongly than spoken word alone. </w:t>
-      </w:r>
-    </w:p>
-    <w:p>
-      <w:pPr>
-        <w:spacing w:line="360" w:lineRule="auto"/>
-        <w:ind w:firstLine="567"/>
-        <w:rPr>
-          <w:sz w:val="24"/>
-          <w:szCs w:val="24"/>
-        </w:rPr>
-      </w:pPr>
-    </w:p>
-    <w:p>
-      <w:pPr>
-        <w:spacing w:line="360" w:lineRule="auto"/>
-        <w:rPr>
-          <w:sz w:val="24"/>
-          <w:szCs w:val="24"/>
-        </w:rPr>
-      </w:pPr>
-      <w:r>
-        <w:rPr>
-          <w:sz w:val="24"/>
-          <w:szCs w:val="24"/>
-        </w:rPr>
-        <w:t>You synchronize to naturalistic stimuli whether you like it or not.</w:t>
-      </w:r>
-    </w:p>
-    <w:p>
-      <w:pPr>
-        <w:spacing w:line="360" w:lineRule="auto"/>
-        <w:jc w:val="center"/>
-        <w:rPr>
-          <w:b/>
-          <w:sz w:val="24"/>
-          <w:szCs w:val="24"/>
-        </w:rPr>
-      </w:pPr>
-      <w:r>
-        <w:rPr>
-          <w:b/>
-          <w:sz w:val="24"/>
-          <w:szCs w:val="24"/>
-        </w:rPr>
-        <w:t>Methods</w:t>
-      </w:r>
-    </w:p>
-    <w:p>
-      <w:pPr>
-        <w:spacing w:line="360" w:lineRule="auto"/>
-        <w:rPr>
-          <w:b/>
-          <w:sz w:val="24"/>
-          <w:szCs w:val="24"/>
-        </w:rPr>
-      </w:pPr>
-      <w:r>
-        <w:rPr>
-          <w:b/>
-          <w:sz w:val="24"/>
-          <w:szCs w:val="24"/>
-        </w:rPr>
-        <w:t>Participants</w:t>
-      </w:r>
-    </w:p>
-    <w:p>
-      <w:pPr>
-        <w:spacing w:line="360" w:lineRule="auto"/>
-        <w:rPr>
-          <w:i/>
-          <w:sz w:val="24"/>
-          <w:szCs w:val="24"/>
-        </w:rPr>
-      </w:pPr>
-      <w:r>
-        <w:rPr>
-          <w:sz w:val="24"/>
-          <w:szCs w:val="24"/>
-        </w:rPr>
-        <w:t xml:space="preserve">Twenty-six neurologically healthy participants (14 female) aged 18-39 (mean=24) were recruited via posters and word of mouth at The University of Western Ontario. </w:t>
-      </w:r>
-      <w:r>
-        <w:rPr>
-          <w:i/>
-          <w:sz w:val="24"/>
-          <w:szCs w:val="24"/>
-        </w:rPr>
-        <w:t xml:space="preserve">Include relevant musical demographic information based on what goes into the analysis. </w:t>
-      </w:r>
-    </w:p>
-    <w:p>
-      <w:pPr>
-        <w:spacing w:line="360" w:lineRule="auto"/>
-        <w:rPr>
-          <w:b/>
-          <w:sz w:val="24"/>
-          <w:szCs w:val="24"/>
-        </w:rPr>
-      </w:pPr>
-      <w:r>
-        <w:rPr>
-          <w:b/>
-          <w:sz w:val="24"/>
-          <w:szCs w:val="24"/>
-        </w:rPr>
-        <w:t>Testing procedure</w:t>
-      </w:r>
-    </w:p>
-    <w:p>
-      <w:pPr>
-        <w:spacing w:line="360" w:lineRule="auto"/>
-        <w:rPr>
-          <w:sz w:val="24"/>
-          <w:szCs w:val="24"/>
-        </w:rPr>
-      </w:pPr>
-      <w:r>
-        <w:rPr>
-          <w:sz w:val="24"/>
-          <w:szCs w:val="24"/>
-        </w:rPr>
-        <w:t xml:space="preserve">Participants completed two functional MRI scans that were separated by a stimulus training period (14-29 days; mean = 19 days). During both scans, participants passively listened to the stimuli (described below). During the training period, participants listened to the stimuli via an online player (designed in-lab) that tracked the number of times each stimulus was played. To ensure participants were listening, the player presented a simple question about the stimulus (e.g. </w:t>
-      </w:r>
-      <w:r>
-        <w:rPr>
-          <w:sz w:val="24"/>
-          <w:szCs w:val="24"/>
-        </w:rPr>
-        <w:t>“</w:t>
-      </w:r>
-      <w:r>
-        <w:rPr>
-          <w:i/>
-          <w:sz w:val="24"/>
-          <w:szCs w:val="24"/>
-        </w:rPr>
-        <w:t>were there lyrics present in the previous song?</w:t>
-      </w:r>
-      <w:r>
-        <w:rPr>
-          <w:i/>
-          <w:sz w:val="24"/>
-          <w:szCs w:val="24"/>
-        </w:rPr>
-        <w:t>”</w:t>
-      </w:r>
-      <w:r>
-        <w:rPr>
-          <w:sz w:val="24"/>
-          <w:szCs w:val="24"/>
-        </w:rPr>
-        <w:t xml:space="preserve">) at randomly </w:t>
-      </w:r>
-      <w:r>
-        <w:rPr>
-          <w:sz w:val="24"/>
-          <w:szCs w:val="24"/>
-        </w:rPr>
-        <w:t xml:space="preserve">between stimuli. </w:t>
-      </w:r>
-      <w:r>
-        <w:rPr>
-          <w:sz w:val="24"/>
-          <w:szCs w:val="24"/>
-        </w:rPr>
-        <w:lastRenderedPageBreak/>
-        <w:t>Participants also came to the lab between scans four times. In each of these sessions, participants listened to the stimuli in lab and completed a serious of behavioural tasks (described below).</w:t>
-      </w:r>
-    </w:p>
-    <w:p>
-      <w:pPr>
-        <w:spacing w:line="360" w:lineRule="auto"/>
-        <w:ind w:firstLine="567"/>
-        <w:rPr>
-          <w:b/>
-          <w:sz w:val="24"/>
-          <w:szCs w:val="24"/>
-        </w:rPr>
-      </w:pPr>
-      <w:r>
-        <w:rPr>
-          <w:b/>
-          <w:sz w:val="24"/>
-          <w:szCs w:val="24"/>
-        </w:rPr>
-        <w:t>Stimuli</w:t>
-      </w:r>
-      <w:r>
-        <w:rPr>
-          <w:b/>
-          <w:sz w:val="24"/>
-          <w:szCs w:val="24"/>
-        </w:rPr>
-        <w:t xml:space="preserve">. </w:t>
-      </w:r>
-      <w:r>
-        <w:rPr>
-          <w:sz w:val="24"/>
-          <w:szCs w:val="24"/>
-        </w:rPr>
-        <w:t>Eight</w:t>
-      </w:r>
-      <w:r>
-        <w:rPr>
-          <w:sz w:val="24"/>
-          <w:szCs w:val="24"/>
-        </w:rPr>
-        <w:t xml:space="preserve"> different</w:t>
-      </w:r>
-      <w:r>
-        <w:rPr>
-          <w:sz w:val="24"/>
-          <w:szCs w:val="24"/>
-        </w:rPr>
-        <w:t xml:space="preserve"> auditory stimuli were created from songs written </w:t>
-      </w:r>
-      <w:r>
-        <w:rPr>
-          <w:sz w:val="24"/>
-          <w:szCs w:val="24"/>
-        </w:rPr>
-        <w:t xml:space="preserve">and recorded </w:t>
-      </w:r>
-      <w:r>
-        <w:rPr>
-          <w:sz w:val="24"/>
-          <w:szCs w:val="24"/>
-        </w:rPr>
-        <w:t xml:space="preserve">by a lab member between </w:t>
-      </w:r>
-      <w:r>
-        <w:rPr>
-          <w:i/>
-          <w:sz w:val="24"/>
-          <w:szCs w:val="24"/>
-        </w:rPr>
-        <w:t>year1-year2</w:t>
-      </w:r>
-      <w:r>
-        <w:rPr>
-          <w:sz w:val="24"/>
-          <w:szCs w:val="24"/>
-        </w:rPr>
-        <w:t xml:space="preserve"> in Cambridge, UK. These songs were </w:t>
-      </w:r>
-      <w:r>
-        <w:rPr>
-          <w:sz w:val="24"/>
-          <w:szCs w:val="24"/>
-        </w:rPr>
-        <w:t>chosen</w:t>
-      </w:r>
-      <w:r>
-        <w:rPr>
-          <w:sz w:val="24"/>
-          <w:szCs w:val="24"/>
-        </w:rPr>
-        <w:t xml:space="preserve"> to </w:t>
-      </w:r>
-      <w:r>
-        <w:rPr>
-          <w:sz w:val="24"/>
-          <w:szCs w:val="24"/>
-        </w:rPr>
-        <w:t>lower the likelihood of</w:t>
-      </w:r>
-      <w:r>
-        <w:rPr>
-          <w:sz w:val="24"/>
-          <w:szCs w:val="24"/>
-        </w:rPr>
-        <w:t xml:space="preserve"> participants </w:t>
-      </w:r>
-      <w:r>
-        <w:rPr>
-          <w:sz w:val="24"/>
-          <w:szCs w:val="24"/>
-        </w:rPr>
-        <w:t xml:space="preserve">being familiar with the stimuli. Two songs were kept whole (vocals &amp; instruments), two songs had the vocals removed leaving just the instruments, two songs had the instruments removed leaving a single a </w:t>
-      </w:r>
-      <w:proofErr w:type="spellStart"/>
-      <w:r>
-        <w:rPr>
-          <w:sz w:val="24"/>
-          <w:szCs w:val="24"/>
-        </w:rPr>
-        <w:t>capella</w:t>
-      </w:r>
-      <w:proofErr w:type="spellEnd"/>
-      <w:r>
-        <w:rPr>
-          <w:sz w:val="24"/>
-          <w:szCs w:val="24"/>
-        </w:rPr>
-        <w:t xml:space="preserve"> voice, and the lyrics of two songs were recorded in-lab as spoken word (no music). </w:t>
-      </w:r>
-      <w:r>
-        <w:rPr>
-          <w:sz w:val="24"/>
-          <w:szCs w:val="24"/>
-        </w:rPr>
-        <w:t xml:space="preserve">The voice in all stimuli was the same. </w:t>
-      </w:r>
-      <w:r>
-        <w:rPr>
-          <w:sz w:val="24"/>
-          <w:szCs w:val="24"/>
-        </w:rPr>
-        <w:t xml:space="preserve">All </w:t>
-      </w:r>
-      <w:r>
-        <w:rPr>
-          <w:sz w:val="24"/>
-          <w:szCs w:val="24"/>
-        </w:rPr>
-        <w:t>stimuli</w:t>
-      </w:r>
-      <w:r>
-        <w:rPr>
-          <w:sz w:val="24"/>
-          <w:szCs w:val="24"/>
-        </w:rPr>
-        <w:t xml:space="preserve"> were extended to 5 minutes long (using </w:t>
-      </w:r>
-      <w:r>
-        <w:rPr>
-          <w:i/>
-          <w:sz w:val="24"/>
-          <w:szCs w:val="24"/>
-        </w:rPr>
-        <w:t>Audacity</w:t>
-      </w:r>
-      <w:r>
-        <w:rPr>
-          <w:sz w:val="24"/>
-          <w:szCs w:val="24"/>
-        </w:rPr>
-        <w:t xml:space="preserve">) by repeating a chorus or verse where needed. During the training period, participants listened to half of the </w:t>
-      </w:r>
-      <w:r>
-        <w:rPr>
-          <w:sz w:val="24"/>
-          <w:szCs w:val="24"/>
-        </w:rPr>
-        <w:t>stimuli</w:t>
-      </w:r>
-      <w:r>
-        <w:rPr>
-          <w:sz w:val="24"/>
-          <w:szCs w:val="24"/>
-        </w:rPr>
-        <w:t xml:space="preserve"> via the online player (4 songs, one of each type). The</w:t>
-      </w:r>
-      <w:r>
-        <w:rPr>
-          <w:sz w:val="24"/>
-          <w:szCs w:val="24"/>
-        </w:rPr>
-        <w:t xml:space="preserve"> training</w:t>
-      </w:r>
-      <w:r>
-        <w:rPr>
-          <w:sz w:val="24"/>
-          <w:szCs w:val="24"/>
-        </w:rPr>
-        <w:t xml:space="preserve"> sets of </w:t>
-      </w:r>
-      <w:r>
-        <w:rPr>
-          <w:sz w:val="24"/>
-          <w:szCs w:val="24"/>
-        </w:rPr>
-        <w:t xml:space="preserve">stimuli </w:t>
-      </w:r>
-      <w:r>
-        <w:rPr>
-          <w:sz w:val="24"/>
-          <w:szCs w:val="24"/>
-        </w:rPr>
-        <w:t>were counterbalanced across participants.</w:t>
-      </w:r>
-    </w:p>
-    <w:p>
-      <w:pPr>
-        <w:spacing w:line="360" w:lineRule="auto"/>
-        <w:ind w:firstLine="567"/>
-        <w:rPr>
           <w:b/>
           <w:sz w:val="24"/>
           <w:szCs w:val="24"/>
@@ -1081,7 +1794,37 @@
           <w:sz w:val="24"/>
           <w:szCs w:val="24"/>
         </w:rPr>
-        <w:t xml:space="preserve">o test whether participants were learning their training stimulus, two tests designed in-lab were used. The first, was a </w:t>
+        <w:t xml:space="preserve">o test whether participants were learning their training </w:t>
+      </w:r>
+      <w:r>
+        <w:rPr>
+          <w:sz w:val="24"/>
+          <w:szCs w:val="24"/>
+        </w:rPr>
+        <w:t>stimuli</w:t>
+      </w:r>
+      <w:r>
+        <w:rPr>
+          <w:sz w:val="24"/>
+          <w:szCs w:val="24"/>
+        </w:rPr>
+        <w:t xml:space="preserve">, two tests designed in-lab were used. The </w:t>
+      </w:r>
+      <w:proofErr w:type="gramStart"/>
+      <w:r>
+        <w:rPr>
+          <w:sz w:val="24"/>
+          <w:szCs w:val="24"/>
+        </w:rPr>
+        <w:t>first,</w:t>
+      </w:r>
+      <w:proofErr w:type="gramEnd"/>
+      <w:r>
+        <w:rPr>
+          <w:sz w:val="24"/>
+          <w:szCs w:val="24"/>
+        </w:rPr>
+        <w:t xml:space="preserve"> was a </w:t>
       </w:r>
       <w:r>
         <w:rPr>
@@ -1109,16 +1852,20 @@
           <w:sz w:val="24"/>
           <w:szCs w:val="24"/>
         </w:rPr>
-        <w:t xml:space="preserve">ken directly from their stimulus </w:t>
-      </w:r>
-      <w:r>
-        <w:rPr>
-          <w:sz w:val="24"/>
-          <w:szCs w:val="24"/>
-        </w:rPr>
-        <w:t>training group and a modified version of the same lyric. Participants indicated which lyric was the correct lyric.</w:t>
-      </w:r>
-      <w:r>
+        <w:t xml:space="preserve">ken directly from their </w:t>
+      </w:r>
+      <w:r>
+        <w:rPr>
+          <w:sz w:val="24"/>
+          <w:szCs w:val="24"/>
+        </w:rPr>
+        <w:t>stimuli</w:t>
+      </w:r>
+      <w:r>
+        <w:rPr>
+          <w:sz w:val="24"/>
+          <w:szCs w:val="24"/>
+        </w:rPr>
         <w:t xml:space="preserve"> </w:t>
       </w:r>
       <w:r>
@@ -1126,6 +1873,32 @@
           <w:sz w:val="24"/>
           <w:szCs w:val="24"/>
         </w:rPr>
+        <w:t xml:space="preserve">training group and a modified version of the same </w:t>
+      </w:r>
+      <w:proofErr w:type="gramStart"/>
+      <w:r>
+        <w:rPr>
+          <w:sz w:val="24"/>
+          <w:szCs w:val="24"/>
+        </w:rPr>
+        <w:t>lyric</w:t>
+      </w:r>
+      <w:proofErr w:type="gramEnd"/>
+      <w:r>
+        <w:rPr>
+          <w:sz w:val="24"/>
+          <w:szCs w:val="24"/>
+        </w:rPr>
+        <w:t>. Participants indicated which lyric was the correct lyric.</w:t>
+      </w:r>
+      <w:r>
+        <w:t xml:space="preserve"> </w:t>
+      </w:r>
+      <w:r>
+        <w:rPr>
+          <w:sz w:val="24"/>
+          <w:szCs w:val="24"/>
+        </w:rPr>
         <w:t>The lyric pairs were tested for their validity before being included in this study. Before the first scan session, participants were presented with the entire set of 25 lyric pairs</w:t>
       </w:r>
       <w:r>
@@ -1196,7 +1969,38 @@
           <w:sz w:val="24"/>
           <w:szCs w:val="24"/>
         </w:rPr>
-        <w:t xml:space="preserve"> The second test of familiarity was a melody recognition task. After the second scan, participants heard </w:t>
+        <w:t xml:space="preserve"> </w:t>
+      </w:r>
+    </w:p>
+    <w:p>
+      <w:pPr>
+        <w:spacing w:line="360" w:lineRule="auto"/>
+        <w:ind w:firstLine="1134"/>
+        <w:rPr>
+          <w:sz w:val="24"/>
+          <w:szCs w:val="24"/>
+        </w:rPr>
+      </w:pPr>
+      <w:r>
+        <w:rPr>
+          <w:sz w:val="24"/>
+          <w:szCs w:val="24"/>
+        </w:rPr>
+        <w:t>The second test of familiarity was a melody recognition task. After the second scan</w:t>
+      </w:r>
+      <w:r>
+        <w:rPr>
+          <w:sz w:val="24"/>
+          <w:szCs w:val="24"/>
+        </w:rPr>
+        <w:t xml:space="preserve"> only</w:t>
+      </w:r>
+      <w:r>
+        <w:rPr>
+          <w:sz w:val="24"/>
+          <w:szCs w:val="24"/>
+        </w:rPr>
+        <w:t xml:space="preserve">, participants heard </w:t>
       </w:r>
       <w:r>
         <w:rPr>
@@ -1210,15 +2014,37 @@
           <w:sz w:val="24"/>
           <w:szCs w:val="24"/>
         </w:rPr>
-        <w:t xml:space="preserve">of 2 sec clips taken from the stimuli. These clips did not contain </w:t>
-      </w:r>
-      <w:r>
-        <w:rPr>
-          <w:sz w:val="24"/>
-          <w:szCs w:val="24"/>
-        </w:rPr>
-        <w:lastRenderedPageBreak/>
-        <w:t xml:space="preserve">any lyrics. One clip was taken from the stimulus training set, the other clip was from a stimulus the participant did not train on. Participants were asked to indicate which clip was most familiar to them. </w:t>
+        <w:t xml:space="preserve">of 2 sec clips taken from the stimuli. These clips did not contain any lyrics. One clip was taken from the </w:t>
+      </w:r>
+      <w:r>
+        <w:rPr>
+          <w:sz w:val="24"/>
+          <w:szCs w:val="24"/>
+        </w:rPr>
+        <w:t>stimuli</w:t>
+      </w:r>
+      <w:r>
+        <w:rPr>
+          <w:sz w:val="24"/>
+          <w:szCs w:val="24"/>
+        </w:rPr>
+        <w:t xml:space="preserve"> training </w:t>
+      </w:r>
+      <w:proofErr w:type="gramStart"/>
+      <w:r>
+        <w:rPr>
+          <w:sz w:val="24"/>
+          <w:szCs w:val="24"/>
+        </w:rPr>
+        <w:t>set,</w:t>
+      </w:r>
+      <w:proofErr w:type="gramEnd"/>
+      <w:r>
+        <w:rPr>
+          <w:sz w:val="24"/>
+          <w:szCs w:val="24"/>
+        </w:rPr>
+        <w:t xml:space="preserve"> the other clip was from a stimulus the participant did not train on. Participants were asked to indicate which clip was most familiar to them. </w:t>
       </w:r>
     </w:p>
     <w:p>
@@ -1406,7 +2232,25 @@
           <w:sz w:val="24"/>
           <w:szCs w:val="24"/>
         </w:rPr>
-        <w:t xml:space="preserve">at the Robarts Research Institute </w:t>
+        <w:t xml:space="preserve">at the </w:t>
+      </w:r>
+      <w:proofErr w:type="spellStart"/>
+      <w:r>
+        <w:rPr>
+          <w:rFonts w:cs="Times New Roman"/>
+          <w:sz w:val="24"/>
+          <w:szCs w:val="24"/>
+        </w:rPr>
+        <w:t>Robarts</w:t>
+      </w:r>
+      <w:proofErr w:type="spellEnd"/>
+      <w:r>
+        <w:rPr>
+          <w:rFonts w:cs="Times New Roman"/>
+          <w:sz w:val="24"/>
+          <w:szCs w:val="24"/>
+        </w:rPr>
+        <w:t xml:space="preserve"> Research Institute </w:t>
       </w:r>
       <w:r>
         <w:rPr>
@@ -1460,8 +2304,6 @@
         </w:rPr>
         <w:t xml:space="preserve">= </w:t>
       </w:r>
-      <w:bookmarkStart w:id="0" w:name="_GoBack"/>
-      <w:bookmarkEnd w:id="0"/>
       <w:r>
         <w:rPr>
           <w:rFonts w:cs="Times New Roman"/>
@@ -1536,7 +2378,25 @@
           <w:sz w:val="24"/>
           <w:szCs w:val="24"/>
         </w:rPr>
-        <w:t xml:space="preserve"> Eight functional runs, each lasting five minutes (the length of the stimuli) were collected in both the first and second scans. The order of the eight songs was randomized in each scanning session for each participant.</w:t>
+        <w:t xml:space="preserve"> Eight functional </w:t>
+      </w:r>
+      <w:proofErr w:type="gramStart"/>
+      <w:r>
+        <w:rPr>
+          <w:rFonts w:cs="Times New Roman"/>
+          <w:sz w:val="24"/>
+          <w:szCs w:val="24"/>
+        </w:rPr>
+        <w:t>runs,</w:t>
+      </w:r>
+      <w:proofErr w:type="gramEnd"/>
+      <w:r>
+        <w:rPr>
+          <w:rFonts w:cs="Times New Roman"/>
+          <w:sz w:val="24"/>
+          <w:szCs w:val="24"/>
+        </w:rPr>
+        <w:t xml:space="preserve"> each lasting five minutes (the length of the stimuli) were collected in both the first and second scans. The order of the eight songs was randomized in each scanning session for each participant.</w:t>
       </w:r>
     </w:p>
     <w:p>
@@ -1643,7 +2503,25 @@
           <w:sz w:val="24"/>
           <w:szCs w:val="24"/>
         </w:rPr>
-        <w:t xml:space="preserve"> were calculated to account for artifacts in white matter and cerebrospinal fluid. Smoothing was done with a Gaussian kernel of 8 mm FWHM </w:t>
+        <w:t xml:space="preserve"> were calculated to account for </w:t>
+      </w:r>
+      <w:proofErr w:type="spellStart"/>
+      <w:r>
+        <w:rPr>
+          <w:rFonts w:cs="Times New Roman"/>
+          <w:sz w:val="24"/>
+          <w:szCs w:val="24"/>
+        </w:rPr>
+        <w:t>artifacts</w:t>
+      </w:r>
+      <w:proofErr w:type="spellEnd"/>
+      <w:r>
+        <w:rPr>
+          <w:rFonts w:cs="Times New Roman"/>
+          <w:sz w:val="24"/>
+          <w:szCs w:val="24"/>
+        </w:rPr>
+        <w:t xml:space="preserve"> in white matter and cerebrospinal fluid. Smoothing was done with a Gaussian kernel of 8 mm FWHM </w:t>
       </w:r>
       <w:r>
         <w:rPr>
@@ -1779,16 +2657,7 @@
           <w:sz w:val="24"/>
           <w:szCs w:val="24"/>
         </w:rPr>
-        <w:t xml:space="preserve"> </w:t>
-      </w:r>
-      <w:r>
-        <w:rPr>
-          <w:rFonts w:cs="Times New Roman"/>
-          <w:sz w:val="24"/>
-          <w:szCs w:val="24"/>
-        </w:rPr>
-        <w:lastRenderedPageBreak/>
-        <w:t xml:space="preserve">and the mean </w:t>
+        <w:t xml:space="preserve"> and the mean </w:t>
       </w:r>
       <w:proofErr w:type="spellStart"/>
       <w:r>
@@ -1864,7 +2733,23 @@
           <w:sz w:val="24"/>
           <w:szCs w:val="24"/>
         </w:rPr>
-        <w:t xml:space="preserve"> areas. Three other ROIs were used as defined by neurosynth.org: motor (from 2565 studies), basal ganglia (from 438 studies), and auditory (from 1252 studies). </w:t>
+        <w:t xml:space="preserve"> areas. </w:t>
+      </w:r>
+      <w:r>
+        <w:rPr>
+          <w:rFonts w:cs="Times New Roman"/>
+          <w:sz w:val="24"/>
+          <w:szCs w:val="24"/>
+        </w:rPr>
+        <w:t>Two</w:t>
+      </w:r>
+      <w:r>
+        <w:rPr>
+          <w:rFonts w:cs="Times New Roman"/>
+          <w:sz w:val="24"/>
+          <w:szCs w:val="24"/>
+        </w:rPr>
+        <w:t xml:space="preserve"> other ROIs were used as defined by neurosynth.org: motor (from 2565 studies), and auditory (from 1252 studies). </w:t>
       </w:r>
     </w:p>
     <w:p>
@@ -2352,23 +3237,14 @@
         <w:autoSpaceDN w:val="0"/>
         <w:adjustRightInd w:val="0"/>
         <w:spacing w:after="0" w:line="360" w:lineRule="auto"/>
-        <w:jc w:val="center"/>
-        <w:rPr>
-          <w:rFonts w:cs="Times New Roman"/>
-          <w:b/>
+        <w:rPr>
+          <w:rFonts w:cs="Times New Roman"/>
           <w:sz w:val="24"/>
           <w:szCs w:val="24"/>
         </w:rPr>
       </w:pPr>
-      <w:r>
-        <w:rPr>
-          <w:rFonts w:cs="Times New Roman"/>
-          <w:b/>
-          <w:sz w:val="24"/>
-          <w:szCs w:val="24"/>
-        </w:rPr>
-        <w:t>Discussion</w:t>
-      </w:r>
+      <w:bookmarkStart w:id="0" w:name="_GoBack"/>
+      <w:bookmarkEnd w:id="0"/>
     </w:p>
     <w:p>
       <w:pPr>
@@ -2378,18 +3254,11 @@
         <w:spacing w:after="0" w:line="360" w:lineRule="auto"/>
         <w:rPr>
           <w:rFonts w:cs="Times New Roman"/>
+          <w:b/>
           <w:sz w:val="24"/>
           <w:szCs w:val="24"/>
         </w:rPr>
       </w:pPr>
-      <w:r>
-        <w:rPr>
-          <w:rFonts w:cs="Times New Roman"/>
-          <w:sz w:val="24"/>
-          <w:szCs w:val="24"/>
-        </w:rPr>
-        <w:t xml:space="preserve">Bring in consciousness piece – about how ISC may be a measure for understanding how we and others perceive our world. </w:t>
-      </w:r>
     </w:p>
     <w:p>
       <w:pPr>
@@ -2399,10 +3268,88 @@
         <w:spacing w:after="0" w:line="360" w:lineRule="auto"/>
         <w:rPr>
           <w:rFonts w:cs="Times New Roman"/>
+          <w:b/>
           <w:sz w:val="24"/>
           <w:szCs w:val="24"/>
         </w:rPr>
       </w:pPr>
+    </w:p>
+    <w:p>
+      <w:pPr>
+        <w:autoSpaceDE w:val="0"/>
+        <w:autoSpaceDN w:val="0"/>
+        <w:adjustRightInd w:val="0"/>
+        <w:spacing w:after="0" w:line="360" w:lineRule="auto"/>
+        <w:jc w:val="center"/>
+        <w:rPr>
+          <w:rFonts w:cs="Times New Roman"/>
+          <w:b/>
+          <w:sz w:val="24"/>
+          <w:szCs w:val="24"/>
+        </w:rPr>
+      </w:pPr>
+      <w:r>
+        <w:rPr>
+          <w:rFonts w:cs="Times New Roman"/>
+          <w:b/>
+          <w:sz w:val="24"/>
+          <w:szCs w:val="24"/>
+        </w:rPr>
+        <w:t>Discussion</w:t>
+      </w:r>
+    </w:p>
+    <w:p>
+      <w:pPr>
+        <w:autoSpaceDE w:val="0"/>
+        <w:autoSpaceDN w:val="0"/>
+        <w:adjustRightInd w:val="0"/>
+        <w:spacing w:after="0" w:line="360" w:lineRule="auto"/>
+        <w:rPr>
+          <w:rFonts w:cs="Times New Roman"/>
+          <w:sz w:val="24"/>
+          <w:szCs w:val="24"/>
+        </w:rPr>
+      </w:pPr>
+      <w:r>
+        <w:rPr>
+          <w:rFonts w:cs="Times New Roman"/>
+          <w:sz w:val="24"/>
+          <w:szCs w:val="24"/>
+        </w:rPr>
+        <w:t xml:space="preserve">Bring in consciousness piece – about how ISC may be a measure for understanding how </w:t>
+      </w:r>
+      <w:proofErr w:type="gramStart"/>
+      <w:r>
+        <w:rPr>
+          <w:rFonts w:cs="Times New Roman"/>
+          <w:sz w:val="24"/>
+          <w:szCs w:val="24"/>
+        </w:rPr>
+        <w:t>we and others</w:t>
+      </w:r>
+      <w:proofErr w:type="gramEnd"/>
+      <w:r>
+        <w:rPr>
+          <w:rFonts w:cs="Times New Roman"/>
+          <w:sz w:val="24"/>
+          <w:szCs w:val="24"/>
+        </w:rPr>
+        <w:t xml:space="preserve"> perceive our world. </w:t>
+      </w:r>
+    </w:p>
+    <w:p>
+      <w:pPr>
+        <w:autoSpaceDE w:val="0"/>
+        <w:autoSpaceDN w:val="0"/>
+        <w:adjustRightInd w:val="0"/>
+        <w:spacing w:after="0" w:line="360" w:lineRule="auto"/>
+        <w:rPr>
+          <w:rFonts w:cs="Times New Roman"/>
+          <w:sz w:val="24"/>
+          <w:szCs w:val="24"/>
+        </w:rPr>
+      </w:pPr>
+      <w:proofErr w:type="gramStart"/>
       <w:r>
         <w:rPr>
           <w:rFonts w:cs="Times New Roman"/>
@@ -2411,6 +3358,36 @@
         </w:rPr>
         <w:t>Future research – older adults.</w:t>
       </w:r>
+      <w:proofErr w:type="gramEnd"/>
+    </w:p>
+    <w:p>
+      <w:pPr>
+        <w:spacing w:line="360" w:lineRule="auto"/>
+        <w:rPr>
+          <w:sz w:val="24"/>
+          <w:szCs w:val="24"/>
+        </w:rPr>
+      </w:pPr>
+      <w:r>
+        <w:rPr>
+          <w:sz w:val="24"/>
+          <w:szCs w:val="24"/>
+        </w:rPr>
+        <w:t>You synchronize to naturalistic stimuli whether you like it or not.</w:t>
+      </w:r>
+    </w:p>
+    <w:p>
+      <w:pPr>
+        <w:autoSpaceDE w:val="0"/>
+        <w:autoSpaceDN w:val="0"/>
+        <w:adjustRightInd w:val="0"/>
+        <w:spacing w:after="0" w:line="360" w:lineRule="auto"/>
+        <w:rPr>
+          <w:rFonts w:cs="Times New Roman"/>
+          <w:sz w:val="24"/>
+          <w:szCs w:val="24"/>
+        </w:rPr>
+      </w:pPr>
     </w:p>
     <w:sectPr>
       <w:pgSz w:w="12240" w:h="15840"/>
@@ -3158,7 +4135,7 @@
 </file>
 
 <file path=customXml/itemProps1.xml><?xml version="1.0" encoding="utf-8"?>
-<ds:datastoreItem xmlns:ds="http://schemas.openxmlformats.org/officeDocument/2006/customXml" ds:itemID="{5D9B738C-B946-FD4E-8FFA-04477CAFA243}">
+<ds:datastoreItem xmlns:ds="http://schemas.openxmlformats.org/officeDocument/2006/customXml" ds:itemID="{9CEB017D-BA27-6348-AD1E-1A1B77D11101}">
   <ds:schemaRefs>
     <ds:schemaRef ds:uri="http://schemas.openxmlformats.org/officeDocument/2006/bibliography"/>
   </ds:schemaRefs>

</xml_diff>